<commit_message>
updated, kinda finished the Database creation, population and Performance report
</commit_message>
<xml_diff>
--- a/Database_creation_population_performance/All together.docx
+++ b/Database_creation_population_performance/All together.docx
@@ -7,10 +7,869 @@
         <w:rPr>
           <w:b/>
           <w:bCs/>
+          <w:sz w:val="56"/>
+          <w:szCs w:val="56"/>
+          <w:lang w:val="tr-TR"/>
+        </w:rPr>
+      </w:pPr>
+      <w:proofErr w:type="spellStart"/>
+      <w:r>
+        <w:rPr>
+          <w:b/>
+          <w:bCs/>
+          <w:sz w:val="56"/>
+          <w:szCs w:val="56"/>
+          <w:lang w:val="tr-TR"/>
+        </w:rPr>
+        <w:t>Introduction</w:t>
+      </w:r>
+      <w:proofErr w:type="spellEnd"/>
+    </w:p>
+    <w:p>
+      <w:pPr>
+        <w:rPr>
+          <w:b/>
+          <w:bCs/>
+          <w:lang w:val="tr-TR"/>
+        </w:rPr>
+      </w:pPr>
+      <w:r>
+        <w:rPr>
+          <w:b/>
+          <w:bCs/>
+          <w:lang w:val="tr-TR"/>
+        </w:rPr>
+        <w:t xml:space="preserve">Sports </w:t>
+      </w:r>
+      <w:proofErr w:type="spellStart"/>
+      <w:r>
+        <w:rPr>
+          <w:b/>
+          <w:bCs/>
+          <w:lang w:val="tr-TR"/>
+        </w:rPr>
+        <w:t>Tournament</w:t>
+      </w:r>
+      <w:proofErr w:type="spellEnd"/>
+      <w:r>
+        <w:rPr>
+          <w:b/>
+          <w:bCs/>
+          <w:lang w:val="tr-TR"/>
+        </w:rPr>
+        <w:t xml:space="preserve"> Management </w:t>
+      </w:r>
+      <w:proofErr w:type="spellStart"/>
+      <w:r>
+        <w:rPr>
+          <w:b/>
+          <w:bCs/>
+          <w:lang w:val="tr-TR"/>
+        </w:rPr>
+        <w:t>System</w:t>
+      </w:r>
+      <w:proofErr w:type="spellEnd"/>
+      <w:r>
+        <w:rPr>
+          <w:b/>
+          <w:bCs/>
+          <w:lang w:val="tr-TR"/>
+        </w:rPr>
+        <w:t xml:space="preserve"> (STMS) is a </w:t>
+      </w:r>
+      <w:proofErr w:type="spellStart"/>
+      <w:r>
+        <w:rPr>
+          <w:b/>
+          <w:bCs/>
+          <w:lang w:val="tr-TR"/>
+        </w:rPr>
+        <w:t>database</w:t>
+      </w:r>
+      <w:proofErr w:type="spellEnd"/>
+      <w:r>
+        <w:rPr>
+          <w:b/>
+          <w:bCs/>
+          <w:lang w:val="tr-TR"/>
+        </w:rPr>
+        <w:t xml:space="preserve"> </w:t>
+      </w:r>
+      <w:proofErr w:type="spellStart"/>
+      <w:r>
+        <w:rPr>
+          <w:b/>
+          <w:bCs/>
+          <w:lang w:val="tr-TR"/>
+        </w:rPr>
+        <w:t>application</w:t>
+      </w:r>
+      <w:proofErr w:type="spellEnd"/>
+      <w:r>
+        <w:rPr>
+          <w:b/>
+          <w:bCs/>
+          <w:lang w:val="tr-TR"/>
+        </w:rPr>
+        <w:t xml:space="preserve">, </w:t>
+      </w:r>
+      <w:proofErr w:type="spellStart"/>
+      <w:r>
+        <w:rPr>
+          <w:b/>
+          <w:bCs/>
+          <w:lang w:val="tr-TR"/>
+        </w:rPr>
+        <w:t>dedicated</w:t>
+      </w:r>
+      <w:proofErr w:type="spellEnd"/>
+      <w:r>
+        <w:rPr>
+          <w:b/>
+          <w:bCs/>
+          <w:lang w:val="tr-TR"/>
+        </w:rPr>
+        <w:t xml:space="preserve"> </w:t>
+      </w:r>
+      <w:proofErr w:type="spellStart"/>
+      <w:r>
+        <w:rPr>
+          <w:b/>
+          <w:bCs/>
+          <w:lang w:val="tr-TR"/>
+        </w:rPr>
+        <w:t>to</w:t>
+      </w:r>
+      <w:proofErr w:type="spellEnd"/>
+      <w:r>
+        <w:rPr>
+          <w:b/>
+          <w:bCs/>
+          <w:lang w:val="tr-TR"/>
+        </w:rPr>
+        <w:t xml:space="preserve"> </w:t>
+      </w:r>
+      <w:proofErr w:type="spellStart"/>
+      <w:r>
+        <w:rPr>
+          <w:b/>
+          <w:bCs/>
+          <w:lang w:val="tr-TR"/>
+        </w:rPr>
+        <w:t>simplifying</w:t>
+      </w:r>
+      <w:proofErr w:type="spellEnd"/>
+      <w:r>
+        <w:rPr>
+          <w:b/>
+          <w:bCs/>
+          <w:lang w:val="tr-TR"/>
+        </w:rPr>
+        <w:t xml:space="preserve"> </w:t>
+      </w:r>
+      <w:proofErr w:type="spellStart"/>
+      <w:r>
+        <w:rPr>
+          <w:b/>
+          <w:bCs/>
+          <w:lang w:val="tr-TR"/>
+        </w:rPr>
+        <w:t>and</w:t>
+      </w:r>
+      <w:proofErr w:type="spellEnd"/>
+      <w:r>
+        <w:rPr>
+          <w:b/>
+          <w:bCs/>
+          <w:lang w:val="tr-TR"/>
+        </w:rPr>
+        <w:t xml:space="preserve"> </w:t>
+      </w:r>
+      <w:proofErr w:type="spellStart"/>
+      <w:r>
+        <w:rPr>
+          <w:b/>
+          <w:bCs/>
+          <w:lang w:val="tr-TR"/>
+        </w:rPr>
+        <w:t>optimizing</w:t>
+      </w:r>
+      <w:proofErr w:type="spellEnd"/>
+      <w:r>
+        <w:rPr>
+          <w:b/>
+          <w:bCs/>
+          <w:lang w:val="tr-TR"/>
+        </w:rPr>
+        <w:t xml:space="preserve"> </w:t>
+      </w:r>
+      <w:proofErr w:type="spellStart"/>
+      <w:r>
+        <w:rPr>
+          <w:b/>
+          <w:bCs/>
+          <w:lang w:val="tr-TR"/>
+        </w:rPr>
+        <w:t>the</w:t>
+      </w:r>
+      <w:proofErr w:type="spellEnd"/>
+      <w:r>
+        <w:rPr>
+          <w:b/>
+          <w:bCs/>
+          <w:lang w:val="tr-TR"/>
+        </w:rPr>
+        <w:t xml:space="preserve"> </w:t>
+      </w:r>
+      <w:proofErr w:type="spellStart"/>
+      <w:r>
+        <w:rPr>
+          <w:b/>
+          <w:bCs/>
+          <w:lang w:val="tr-TR"/>
+        </w:rPr>
+        <w:t>organization</w:t>
+      </w:r>
+      <w:proofErr w:type="spellEnd"/>
+      <w:r>
+        <w:rPr>
+          <w:b/>
+          <w:bCs/>
+          <w:lang w:val="tr-TR"/>
+        </w:rPr>
+        <w:t xml:space="preserve"> </w:t>
+      </w:r>
+      <w:proofErr w:type="spellStart"/>
+      <w:r>
+        <w:rPr>
+          <w:b/>
+          <w:bCs/>
+          <w:lang w:val="tr-TR"/>
+        </w:rPr>
+        <w:t>and</w:t>
+      </w:r>
+      <w:proofErr w:type="spellEnd"/>
+      <w:r>
+        <w:rPr>
+          <w:b/>
+          <w:bCs/>
+          <w:lang w:val="tr-TR"/>
+        </w:rPr>
+        <w:t xml:space="preserve"> </w:t>
+      </w:r>
+      <w:proofErr w:type="spellStart"/>
+      <w:r>
+        <w:rPr>
+          <w:b/>
+          <w:bCs/>
+          <w:lang w:val="tr-TR"/>
+        </w:rPr>
+        <w:t>management</w:t>
+      </w:r>
+      <w:proofErr w:type="spellEnd"/>
+      <w:r>
+        <w:rPr>
+          <w:b/>
+          <w:bCs/>
+          <w:lang w:val="tr-TR"/>
+        </w:rPr>
+        <w:t xml:space="preserve"> of </w:t>
+      </w:r>
+      <w:proofErr w:type="spellStart"/>
+      <w:r>
+        <w:rPr>
+          <w:b/>
+          <w:bCs/>
+          <w:lang w:val="tr-TR"/>
+        </w:rPr>
+        <w:t>sports</w:t>
+      </w:r>
+      <w:proofErr w:type="spellEnd"/>
+      <w:r>
+        <w:rPr>
+          <w:b/>
+          <w:bCs/>
+          <w:lang w:val="tr-TR"/>
+        </w:rPr>
+        <w:t xml:space="preserve"> </w:t>
+      </w:r>
+      <w:proofErr w:type="spellStart"/>
+      <w:r>
+        <w:rPr>
+          <w:b/>
+          <w:bCs/>
+          <w:lang w:val="tr-TR"/>
+        </w:rPr>
+        <w:t>tournaments</w:t>
+      </w:r>
+      <w:proofErr w:type="spellEnd"/>
+      <w:r>
+        <w:rPr>
+          <w:b/>
+          <w:bCs/>
+          <w:lang w:val="tr-TR"/>
+        </w:rPr>
+        <w:t xml:space="preserve">. </w:t>
+      </w:r>
+      <w:proofErr w:type="spellStart"/>
+      <w:r>
+        <w:rPr>
+          <w:b/>
+          <w:bCs/>
+          <w:lang w:val="tr-TR"/>
+        </w:rPr>
+        <w:t>In</w:t>
+      </w:r>
+      <w:proofErr w:type="spellEnd"/>
+      <w:r>
+        <w:rPr>
+          <w:b/>
+          <w:bCs/>
+          <w:lang w:val="tr-TR"/>
+        </w:rPr>
+        <w:t xml:space="preserve"> </w:t>
+      </w:r>
+      <w:proofErr w:type="spellStart"/>
+      <w:r>
+        <w:rPr>
+          <w:b/>
+          <w:bCs/>
+          <w:lang w:val="tr-TR"/>
+        </w:rPr>
+        <w:t>this</w:t>
+      </w:r>
+      <w:proofErr w:type="spellEnd"/>
+      <w:r>
+        <w:rPr>
+          <w:b/>
+          <w:bCs/>
+          <w:lang w:val="tr-TR"/>
+        </w:rPr>
+        <w:t xml:space="preserve"> </w:t>
+      </w:r>
+      <w:proofErr w:type="spellStart"/>
+      <w:r>
+        <w:rPr>
+          <w:b/>
+          <w:bCs/>
+          <w:lang w:val="tr-TR"/>
+        </w:rPr>
+        <w:t>report</w:t>
+      </w:r>
+      <w:proofErr w:type="spellEnd"/>
+      <w:r>
+        <w:rPr>
+          <w:b/>
+          <w:bCs/>
+          <w:lang w:val="tr-TR"/>
+        </w:rPr>
+        <w:t xml:space="preserve">, </w:t>
+      </w:r>
+      <w:proofErr w:type="spellStart"/>
+      <w:r>
+        <w:rPr>
+          <w:b/>
+          <w:bCs/>
+          <w:lang w:val="tr-TR"/>
+        </w:rPr>
+        <w:t>we</w:t>
+      </w:r>
+      <w:proofErr w:type="spellEnd"/>
+      <w:r>
+        <w:rPr>
+          <w:b/>
+          <w:bCs/>
+          <w:lang w:val="tr-TR"/>
+        </w:rPr>
+        <w:t xml:space="preserve"> </w:t>
+      </w:r>
+      <w:proofErr w:type="spellStart"/>
+      <w:r>
+        <w:rPr>
+          <w:b/>
+          <w:bCs/>
+          <w:lang w:val="tr-TR"/>
+        </w:rPr>
+        <w:t>focused</w:t>
+      </w:r>
+      <w:proofErr w:type="spellEnd"/>
+      <w:r>
+        <w:rPr>
+          <w:b/>
+          <w:bCs/>
+          <w:lang w:val="tr-TR"/>
+        </w:rPr>
+        <w:t xml:space="preserve"> on </w:t>
+      </w:r>
+      <w:proofErr w:type="spellStart"/>
+      <w:r>
+        <w:rPr>
+          <w:b/>
+          <w:bCs/>
+          <w:lang w:val="tr-TR"/>
+        </w:rPr>
+        <w:t>implementing</w:t>
+      </w:r>
+      <w:proofErr w:type="spellEnd"/>
+      <w:r>
+        <w:rPr>
+          <w:b/>
+          <w:bCs/>
+          <w:lang w:val="tr-TR"/>
+        </w:rPr>
+        <w:t xml:space="preserve"> </w:t>
+      </w:r>
+      <w:proofErr w:type="spellStart"/>
+      <w:r>
+        <w:rPr>
+          <w:b/>
+          <w:bCs/>
+          <w:lang w:val="tr-TR"/>
+        </w:rPr>
+        <w:t>our</w:t>
+      </w:r>
+      <w:proofErr w:type="spellEnd"/>
+      <w:r>
+        <w:rPr>
+          <w:b/>
+          <w:bCs/>
+          <w:lang w:val="tr-TR"/>
+        </w:rPr>
+        <w:t xml:space="preserve"> </w:t>
+      </w:r>
+      <w:proofErr w:type="spellStart"/>
+      <w:r>
+        <w:rPr>
+          <w:b/>
+          <w:bCs/>
+          <w:lang w:val="tr-TR"/>
+        </w:rPr>
+        <w:t>database</w:t>
+      </w:r>
+      <w:proofErr w:type="spellEnd"/>
+      <w:r>
+        <w:rPr>
+          <w:b/>
+          <w:bCs/>
+          <w:lang w:val="tr-TR"/>
+        </w:rPr>
+        <w:t xml:space="preserve"> </w:t>
+      </w:r>
+      <w:proofErr w:type="spellStart"/>
+      <w:r>
+        <w:rPr>
+          <w:b/>
+          <w:bCs/>
+          <w:lang w:val="tr-TR"/>
+        </w:rPr>
+        <w:t>design</w:t>
+      </w:r>
+      <w:proofErr w:type="spellEnd"/>
+      <w:r>
+        <w:rPr>
+          <w:b/>
+          <w:bCs/>
+          <w:lang w:val="tr-TR"/>
+        </w:rPr>
+        <w:t xml:space="preserve">, </w:t>
+      </w:r>
+      <w:proofErr w:type="spellStart"/>
+      <w:r>
+        <w:rPr>
+          <w:b/>
+          <w:bCs/>
+          <w:lang w:val="tr-TR"/>
+        </w:rPr>
+        <w:t>populating</w:t>
+      </w:r>
+      <w:proofErr w:type="spellEnd"/>
+      <w:r>
+        <w:rPr>
+          <w:b/>
+          <w:bCs/>
+          <w:lang w:val="tr-TR"/>
+        </w:rPr>
+        <w:t xml:space="preserve"> </w:t>
+      </w:r>
+      <w:proofErr w:type="spellStart"/>
+      <w:r>
+        <w:rPr>
+          <w:b/>
+          <w:bCs/>
+          <w:lang w:val="tr-TR"/>
+        </w:rPr>
+        <w:t>the</w:t>
+      </w:r>
+      <w:proofErr w:type="spellEnd"/>
+      <w:r>
+        <w:rPr>
+          <w:b/>
+          <w:bCs/>
+          <w:lang w:val="tr-TR"/>
+        </w:rPr>
+        <w:t xml:space="preserve"> </w:t>
+      </w:r>
+      <w:proofErr w:type="spellStart"/>
+      <w:r>
+        <w:rPr>
+          <w:b/>
+          <w:bCs/>
+          <w:lang w:val="tr-TR"/>
+        </w:rPr>
+        <w:t>database</w:t>
+      </w:r>
+      <w:proofErr w:type="spellEnd"/>
+      <w:r>
+        <w:rPr>
+          <w:b/>
+          <w:bCs/>
+          <w:lang w:val="tr-TR"/>
+        </w:rPr>
+        <w:t xml:space="preserve"> </w:t>
+      </w:r>
+      <w:proofErr w:type="spellStart"/>
+      <w:r>
+        <w:rPr>
+          <w:b/>
+          <w:bCs/>
+          <w:lang w:val="tr-TR"/>
+        </w:rPr>
+        <w:t>and</w:t>
+      </w:r>
+      <w:proofErr w:type="spellEnd"/>
+      <w:r>
+        <w:rPr>
+          <w:b/>
+          <w:bCs/>
+          <w:lang w:val="tr-TR"/>
+        </w:rPr>
+        <w:t xml:space="preserve"> </w:t>
+      </w:r>
+      <w:proofErr w:type="spellStart"/>
+      <w:r>
+        <w:rPr>
+          <w:b/>
+          <w:bCs/>
+          <w:lang w:val="tr-TR"/>
+        </w:rPr>
+        <w:t>optimizing</w:t>
+      </w:r>
+      <w:proofErr w:type="spellEnd"/>
+      <w:r>
+        <w:rPr>
+          <w:b/>
+          <w:bCs/>
+          <w:lang w:val="tr-TR"/>
+        </w:rPr>
+        <w:t xml:space="preserve"> </w:t>
+      </w:r>
+      <w:proofErr w:type="spellStart"/>
+      <w:r>
+        <w:rPr>
+          <w:b/>
+          <w:bCs/>
+          <w:lang w:val="tr-TR"/>
+        </w:rPr>
+        <w:t>the</w:t>
+      </w:r>
+      <w:proofErr w:type="spellEnd"/>
+      <w:r>
+        <w:rPr>
+          <w:b/>
+          <w:bCs/>
+          <w:lang w:val="tr-TR"/>
+        </w:rPr>
+        <w:t xml:space="preserve"> </w:t>
+      </w:r>
+      <w:proofErr w:type="spellStart"/>
+      <w:r>
+        <w:rPr>
+          <w:b/>
+          <w:bCs/>
+          <w:lang w:val="tr-TR"/>
+        </w:rPr>
+        <w:t>performance</w:t>
+      </w:r>
+      <w:proofErr w:type="spellEnd"/>
+      <w:r>
+        <w:rPr>
+          <w:b/>
+          <w:bCs/>
+          <w:lang w:val="tr-TR"/>
+        </w:rPr>
+        <w:t xml:space="preserve">.  </w:t>
+      </w:r>
+      <w:proofErr w:type="spellStart"/>
+      <w:r>
+        <w:rPr>
+          <w:b/>
+          <w:bCs/>
+          <w:lang w:val="tr-TR"/>
+        </w:rPr>
+        <w:t>We</w:t>
+      </w:r>
+      <w:proofErr w:type="spellEnd"/>
+      <w:r>
+        <w:rPr>
+          <w:b/>
+          <w:bCs/>
+          <w:lang w:val="tr-TR"/>
+        </w:rPr>
+        <w:t xml:space="preserve"> </w:t>
+      </w:r>
+      <w:proofErr w:type="spellStart"/>
+      <w:r>
+        <w:rPr>
+          <w:b/>
+          <w:bCs/>
+          <w:lang w:val="tr-TR"/>
+        </w:rPr>
+        <w:t>also</w:t>
+      </w:r>
+      <w:proofErr w:type="spellEnd"/>
+      <w:r>
+        <w:rPr>
+          <w:b/>
+          <w:bCs/>
+          <w:lang w:val="tr-TR"/>
+        </w:rPr>
+        <w:t xml:space="preserve"> </w:t>
+      </w:r>
+      <w:proofErr w:type="spellStart"/>
+      <w:r>
+        <w:rPr>
+          <w:b/>
+          <w:bCs/>
+          <w:lang w:val="tr-TR"/>
+        </w:rPr>
+        <w:t>added</w:t>
+      </w:r>
+      <w:proofErr w:type="spellEnd"/>
+      <w:r>
+        <w:rPr>
+          <w:b/>
+          <w:bCs/>
+          <w:lang w:val="tr-TR"/>
+        </w:rPr>
+        <w:t xml:space="preserve"> a </w:t>
+      </w:r>
+      <w:proofErr w:type="spellStart"/>
+      <w:r>
+        <w:rPr>
+          <w:b/>
+          <w:bCs/>
+          <w:lang w:val="tr-TR"/>
+        </w:rPr>
+        <w:t>script</w:t>
+      </w:r>
+      <w:proofErr w:type="spellEnd"/>
+      <w:r>
+        <w:rPr>
+          <w:b/>
+          <w:bCs/>
+          <w:lang w:val="tr-TR"/>
+        </w:rPr>
+        <w:t xml:space="preserve"> </w:t>
+      </w:r>
+      <w:proofErr w:type="spellStart"/>
+      <w:r>
+        <w:rPr>
+          <w:b/>
+          <w:bCs/>
+          <w:lang w:val="tr-TR"/>
+        </w:rPr>
+        <w:t>to</w:t>
+      </w:r>
+      <w:proofErr w:type="spellEnd"/>
+      <w:r>
+        <w:rPr>
+          <w:b/>
+          <w:bCs/>
+          <w:lang w:val="tr-TR"/>
+        </w:rPr>
+        <w:t xml:space="preserve"> </w:t>
+      </w:r>
+      <w:proofErr w:type="spellStart"/>
+      <w:r>
+        <w:rPr>
+          <w:b/>
+          <w:bCs/>
+          <w:lang w:val="tr-TR"/>
+        </w:rPr>
+        <w:t>create</w:t>
+      </w:r>
+      <w:proofErr w:type="spellEnd"/>
+      <w:r>
+        <w:rPr>
+          <w:b/>
+          <w:bCs/>
+          <w:lang w:val="tr-TR"/>
+        </w:rPr>
+        <w:t xml:space="preserve"> </w:t>
+      </w:r>
+      <w:proofErr w:type="spellStart"/>
+      <w:r>
+        <w:rPr>
+          <w:b/>
+          <w:bCs/>
+          <w:lang w:val="tr-TR"/>
+        </w:rPr>
+        <w:t>the</w:t>
+      </w:r>
+      <w:proofErr w:type="spellEnd"/>
+      <w:r>
+        <w:rPr>
+          <w:b/>
+          <w:bCs/>
+          <w:lang w:val="tr-TR"/>
+        </w:rPr>
+        <w:t xml:space="preserve"> </w:t>
+      </w:r>
+      <w:proofErr w:type="spellStart"/>
+      <w:r>
+        <w:rPr>
+          <w:b/>
+          <w:bCs/>
+          <w:lang w:val="tr-TR"/>
+        </w:rPr>
+        <w:t>database</w:t>
+      </w:r>
+      <w:proofErr w:type="spellEnd"/>
+      <w:r>
+        <w:rPr>
+          <w:b/>
+          <w:bCs/>
+          <w:lang w:val="tr-TR"/>
+        </w:rPr>
+        <w:t xml:space="preserve"> </w:t>
+      </w:r>
+      <w:proofErr w:type="spellStart"/>
+      <w:r>
+        <w:rPr>
+          <w:b/>
+          <w:bCs/>
+          <w:lang w:val="tr-TR"/>
+        </w:rPr>
+        <w:t>from</w:t>
+      </w:r>
+      <w:proofErr w:type="spellEnd"/>
+      <w:r>
+        <w:rPr>
+          <w:b/>
+          <w:bCs/>
+          <w:lang w:val="tr-TR"/>
+        </w:rPr>
+        <w:t xml:space="preserve"> </w:t>
+      </w:r>
+      <w:proofErr w:type="spellStart"/>
+      <w:r>
+        <w:rPr>
+          <w:b/>
+          <w:bCs/>
+          <w:lang w:val="tr-TR"/>
+        </w:rPr>
+        <w:t>scratch</w:t>
+      </w:r>
+      <w:proofErr w:type="spellEnd"/>
+      <w:r>
+        <w:rPr>
+          <w:b/>
+          <w:bCs/>
+          <w:lang w:val="tr-TR"/>
+        </w:rPr>
+        <w:t xml:space="preserve"> </w:t>
+      </w:r>
+      <w:proofErr w:type="spellStart"/>
+      <w:r>
+        <w:rPr>
+          <w:b/>
+          <w:bCs/>
+          <w:lang w:val="tr-TR"/>
+        </w:rPr>
+        <w:t>and</w:t>
+      </w:r>
+      <w:proofErr w:type="spellEnd"/>
+      <w:r>
+        <w:rPr>
+          <w:b/>
+          <w:bCs/>
+          <w:lang w:val="tr-TR"/>
+        </w:rPr>
+        <w:t xml:space="preserve"> </w:t>
+      </w:r>
+      <w:proofErr w:type="spellStart"/>
+      <w:r>
+        <w:rPr>
+          <w:b/>
+          <w:bCs/>
+          <w:lang w:val="tr-TR"/>
+        </w:rPr>
+        <w:t>commonly</w:t>
+      </w:r>
+      <w:proofErr w:type="spellEnd"/>
+      <w:r>
+        <w:rPr>
+          <w:b/>
+          <w:bCs/>
+          <w:lang w:val="tr-TR"/>
+        </w:rPr>
+        <w:t xml:space="preserve"> </w:t>
+      </w:r>
+      <w:proofErr w:type="spellStart"/>
+      <w:r>
+        <w:rPr>
+          <w:b/>
+          <w:bCs/>
+          <w:lang w:val="tr-TR"/>
+        </w:rPr>
+        <w:t>used</w:t>
+      </w:r>
+      <w:proofErr w:type="spellEnd"/>
+      <w:r>
+        <w:rPr>
+          <w:b/>
+          <w:bCs/>
+          <w:lang w:val="tr-TR"/>
+        </w:rPr>
+        <w:t xml:space="preserve"> </w:t>
+      </w:r>
+      <w:proofErr w:type="spellStart"/>
+      <w:r>
+        <w:rPr>
+          <w:b/>
+          <w:bCs/>
+          <w:lang w:val="tr-TR"/>
+        </w:rPr>
+        <w:t>queries</w:t>
+      </w:r>
+      <w:proofErr w:type="spellEnd"/>
+      <w:r>
+        <w:rPr>
+          <w:b/>
+          <w:bCs/>
+          <w:lang w:val="tr-TR"/>
+        </w:rPr>
+        <w:t xml:space="preserve">. </w:t>
+      </w:r>
+    </w:p>
+    <w:p>
+      <w:pPr>
+        <w:rPr>
+          <w:b/>
+          <w:bCs/>
+        </w:rPr>
+      </w:pPr>
+    </w:p>
+    <w:p>
+      <w:r>
+        <w:rPr>
+          <w:b/>
+          <w:bCs/>
           <w:sz w:val="52"/>
           <w:szCs w:val="52"/>
         </w:rPr>
-      </w:pPr>
+        <w:t>DATABASE CHOICES, CHALLENGES</w:t>
+      </w:r>
       <w:r>
         <w:rPr>
           <w:b/>
@@ -18,7 +877,7 @@
           <w:sz w:val="52"/>
           <w:szCs w:val="52"/>
         </w:rPr>
-        <w:tab/>
+        <w:t xml:space="preserve">, </w:t>
       </w:r>
       <w:r>
         <w:rPr>
@@ -27,893 +886,26 @@
           <w:sz w:val="52"/>
           <w:szCs w:val="52"/>
         </w:rPr>
-        <w:tab/>
-      </w:r>
-      <w:r>
-        <w:rPr>
-          <w:b/>
-          <w:bCs/>
-          <w:sz w:val="52"/>
-          <w:szCs w:val="52"/>
-        </w:rPr>
-        <w:tab/>
-      </w:r>
-    </w:p>
-    <w:p>
-      <w:pPr>
-        <w:rPr>
-          <w:b/>
-          <w:bCs/>
-          <w:sz w:val="56"/>
-          <w:szCs w:val="56"/>
-          <w:lang w:val="tr-TR"/>
-        </w:rPr>
-      </w:pPr>
-      <w:proofErr w:type="spellStart"/>
-      <w:r>
-        <w:rPr>
-          <w:b/>
-          <w:bCs/>
-          <w:sz w:val="56"/>
-          <w:szCs w:val="56"/>
-          <w:lang w:val="tr-TR"/>
-        </w:rPr>
-        <w:t>Introduction</w:t>
-      </w:r>
-      <w:proofErr w:type="spellEnd"/>
-    </w:p>
-    <w:p>
-      <w:pPr>
-        <w:rPr>
-          <w:b/>
-          <w:bCs/>
-          <w:lang w:val="tr-TR"/>
-        </w:rPr>
-      </w:pPr>
-      <w:r>
-        <w:rPr>
-          <w:b/>
-          <w:bCs/>
-          <w:lang w:val="tr-TR"/>
-        </w:rPr>
-        <w:t xml:space="preserve">Sports </w:t>
-      </w:r>
-      <w:proofErr w:type="spellStart"/>
-      <w:r>
-        <w:rPr>
-          <w:b/>
-          <w:bCs/>
-          <w:lang w:val="tr-TR"/>
-        </w:rPr>
-        <w:t>Tournament</w:t>
-      </w:r>
-      <w:proofErr w:type="spellEnd"/>
-      <w:r>
-        <w:rPr>
-          <w:b/>
-          <w:bCs/>
-          <w:lang w:val="tr-TR"/>
-        </w:rPr>
-        <w:t xml:space="preserve"> Management </w:t>
-      </w:r>
-      <w:proofErr w:type="spellStart"/>
-      <w:r>
-        <w:rPr>
-          <w:b/>
-          <w:bCs/>
-          <w:lang w:val="tr-TR"/>
-        </w:rPr>
-        <w:t>System</w:t>
-      </w:r>
-      <w:proofErr w:type="spellEnd"/>
-      <w:r>
-        <w:rPr>
-          <w:b/>
-          <w:bCs/>
-          <w:lang w:val="tr-TR"/>
-        </w:rPr>
-        <w:t xml:space="preserve"> (STMS) is a </w:t>
-      </w:r>
-      <w:proofErr w:type="spellStart"/>
-      <w:r>
-        <w:rPr>
-          <w:b/>
-          <w:bCs/>
-          <w:lang w:val="tr-TR"/>
-        </w:rPr>
-        <w:t>database</w:t>
-      </w:r>
-      <w:proofErr w:type="spellEnd"/>
-      <w:r>
-        <w:rPr>
-          <w:b/>
-          <w:bCs/>
-          <w:lang w:val="tr-TR"/>
-        </w:rPr>
-        <w:t xml:space="preserve"> </w:t>
-      </w:r>
-      <w:proofErr w:type="spellStart"/>
-      <w:r>
-        <w:rPr>
-          <w:b/>
-          <w:bCs/>
-          <w:lang w:val="tr-TR"/>
-        </w:rPr>
-        <w:t>application</w:t>
-      </w:r>
-      <w:proofErr w:type="spellEnd"/>
-      <w:r>
-        <w:rPr>
-          <w:b/>
-          <w:bCs/>
-          <w:lang w:val="tr-TR"/>
-        </w:rPr>
-        <w:t xml:space="preserve">, </w:t>
-      </w:r>
-      <w:proofErr w:type="spellStart"/>
-      <w:r>
-        <w:rPr>
-          <w:b/>
-          <w:bCs/>
-          <w:lang w:val="tr-TR"/>
-        </w:rPr>
-        <w:t>dedicated</w:t>
-      </w:r>
-      <w:proofErr w:type="spellEnd"/>
-      <w:r>
-        <w:rPr>
-          <w:b/>
-          <w:bCs/>
-          <w:lang w:val="tr-TR"/>
-        </w:rPr>
-        <w:t xml:space="preserve"> </w:t>
-      </w:r>
-      <w:proofErr w:type="spellStart"/>
-      <w:r>
-        <w:rPr>
-          <w:b/>
-          <w:bCs/>
-          <w:lang w:val="tr-TR"/>
-        </w:rPr>
-        <w:t>to</w:t>
-      </w:r>
-      <w:proofErr w:type="spellEnd"/>
-      <w:r>
-        <w:rPr>
-          <w:b/>
-          <w:bCs/>
-          <w:lang w:val="tr-TR"/>
-        </w:rPr>
-        <w:t xml:space="preserve"> </w:t>
-      </w:r>
-      <w:proofErr w:type="spellStart"/>
-      <w:r>
-        <w:rPr>
-          <w:b/>
-          <w:bCs/>
-          <w:lang w:val="tr-TR"/>
-        </w:rPr>
-        <w:t>simplifying</w:t>
-      </w:r>
-      <w:proofErr w:type="spellEnd"/>
-      <w:r>
-        <w:rPr>
-          <w:b/>
-          <w:bCs/>
-          <w:lang w:val="tr-TR"/>
-        </w:rPr>
-        <w:t xml:space="preserve"> </w:t>
-      </w:r>
-      <w:proofErr w:type="spellStart"/>
-      <w:r>
-        <w:rPr>
-          <w:b/>
-          <w:bCs/>
-          <w:lang w:val="tr-TR"/>
-        </w:rPr>
-        <w:t>and</w:t>
-      </w:r>
-      <w:proofErr w:type="spellEnd"/>
-      <w:r>
-        <w:rPr>
-          <w:b/>
-          <w:bCs/>
-          <w:lang w:val="tr-TR"/>
-        </w:rPr>
-        <w:t xml:space="preserve"> </w:t>
-      </w:r>
-      <w:proofErr w:type="spellStart"/>
-      <w:r>
-        <w:rPr>
-          <w:b/>
-          <w:bCs/>
-          <w:lang w:val="tr-TR"/>
-        </w:rPr>
-        <w:t>optimizing</w:t>
-      </w:r>
-      <w:proofErr w:type="spellEnd"/>
-      <w:r>
-        <w:rPr>
-          <w:b/>
-          <w:bCs/>
-          <w:lang w:val="tr-TR"/>
-        </w:rPr>
-        <w:t xml:space="preserve"> </w:t>
-      </w:r>
-      <w:proofErr w:type="spellStart"/>
-      <w:r>
-        <w:rPr>
-          <w:b/>
-          <w:bCs/>
-          <w:lang w:val="tr-TR"/>
-        </w:rPr>
-        <w:t>the</w:t>
-      </w:r>
-      <w:proofErr w:type="spellEnd"/>
-      <w:r>
-        <w:rPr>
-          <w:b/>
-          <w:bCs/>
-          <w:lang w:val="tr-TR"/>
-        </w:rPr>
-        <w:t xml:space="preserve"> </w:t>
-      </w:r>
-      <w:proofErr w:type="spellStart"/>
-      <w:r>
-        <w:rPr>
-          <w:b/>
-          <w:bCs/>
-          <w:lang w:val="tr-TR"/>
-        </w:rPr>
-        <w:t>organization</w:t>
-      </w:r>
-      <w:proofErr w:type="spellEnd"/>
-      <w:r>
-        <w:rPr>
-          <w:b/>
-          <w:bCs/>
-          <w:lang w:val="tr-TR"/>
-        </w:rPr>
-        <w:t xml:space="preserve"> </w:t>
-      </w:r>
-      <w:proofErr w:type="spellStart"/>
-      <w:r>
-        <w:rPr>
-          <w:b/>
-          <w:bCs/>
-          <w:lang w:val="tr-TR"/>
-        </w:rPr>
-        <w:t>and</w:t>
-      </w:r>
-      <w:proofErr w:type="spellEnd"/>
-      <w:r>
-        <w:rPr>
-          <w:b/>
-          <w:bCs/>
-          <w:lang w:val="tr-TR"/>
-        </w:rPr>
-        <w:t xml:space="preserve"> </w:t>
-      </w:r>
-      <w:proofErr w:type="spellStart"/>
-      <w:r>
-        <w:rPr>
-          <w:b/>
-          <w:bCs/>
-          <w:lang w:val="tr-TR"/>
-        </w:rPr>
-        <w:t>management</w:t>
-      </w:r>
-      <w:proofErr w:type="spellEnd"/>
-      <w:r>
-        <w:rPr>
-          <w:b/>
-          <w:bCs/>
-          <w:lang w:val="tr-TR"/>
-        </w:rPr>
-        <w:t xml:space="preserve"> of </w:t>
-      </w:r>
-      <w:proofErr w:type="spellStart"/>
-      <w:r>
-        <w:rPr>
-          <w:b/>
-          <w:bCs/>
-          <w:lang w:val="tr-TR"/>
-        </w:rPr>
-        <w:t>sports</w:t>
-      </w:r>
-      <w:proofErr w:type="spellEnd"/>
-      <w:r>
-        <w:rPr>
-          <w:b/>
-          <w:bCs/>
-          <w:lang w:val="tr-TR"/>
-        </w:rPr>
-        <w:t xml:space="preserve"> </w:t>
-      </w:r>
-      <w:proofErr w:type="spellStart"/>
-      <w:r>
-        <w:rPr>
-          <w:b/>
-          <w:bCs/>
-          <w:lang w:val="tr-TR"/>
-        </w:rPr>
-        <w:t>tournaments</w:t>
-      </w:r>
-      <w:proofErr w:type="spellEnd"/>
-      <w:r>
-        <w:rPr>
-          <w:b/>
-          <w:bCs/>
-          <w:lang w:val="tr-TR"/>
-        </w:rPr>
-        <w:t xml:space="preserve">. </w:t>
-      </w:r>
-      <w:proofErr w:type="spellStart"/>
-      <w:r>
-        <w:rPr>
-          <w:b/>
-          <w:bCs/>
-          <w:lang w:val="tr-TR"/>
-        </w:rPr>
-        <w:t>In</w:t>
-      </w:r>
-      <w:proofErr w:type="spellEnd"/>
-      <w:r>
-        <w:rPr>
-          <w:b/>
-          <w:bCs/>
-          <w:lang w:val="tr-TR"/>
-        </w:rPr>
-        <w:t xml:space="preserve"> </w:t>
-      </w:r>
-      <w:proofErr w:type="spellStart"/>
-      <w:r>
-        <w:rPr>
-          <w:b/>
-          <w:bCs/>
-          <w:lang w:val="tr-TR"/>
-        </w:rPr>
-        <w:t>this</w:t>
-      </w:r>
-      <w:proofErr w:type="spellEnd"/>
-      <w:r>
-        <w:rPr>
-          <w:b/>
-          <w:bCs/>
-          <w:lang w:val="tr-TR"/>
-        </w:rPr>
-        <w:t xml:space="preserve"> </w:t>
-      </w:r>
-      <w:proofErr w:type="spellStart"/>
-      <w:r>
-        <w:rPr>
-          <w:b/>
-          <w:bCs/>
-          <w:lang w:val="tr-TR"/>
-        </w:rPr>
-        <w:t>report</w:t>
-      </w:r>
-      <w:proofErr w:type="spellEnd"/>
-      <w:r>
-        <w:rPr>
-          <w:b/>
-          <w:bCs/>
-          <w:lang w:val="tr-TR"/>
-        </w:rPr>
-        <w:t xml:space="preserve">, </w:t>
-      </w:r>
-      <w:proofErr w:type="spellStart"/>
-      <w:r>
-        <w:rPr>
-          <w:b/>
-          <w:bCs/>
-          <w:lang w:val="tr-TR"/>
-        </w:rPr>
-        <w:t>we</w:t>
-      </w:r>
-      <w:proofErr w:type="spellEnd"/>
-      <w:r>
-        <w:rPr>
-          <w:b/>
-          <w:bCs/>
-          <w:lang w:val="tr-TR"/>
-        </w:rPr>
-        <w:t xml:space="preserve"> </w:t>
-      </w:r>
-      <w:proofErr w:type="spellStart"/>
-      <w:r>
-        <w:rPr>
-          <w:b/>
-          <w:bCs/>
-          <w:lang w:val="tr-TR"/>
-        </w:rPr>
-        <w:t>focused</w:t>
-      </w:r>
-      <w:proofErr w:type="spellEnd"/>
-      <w:r>
-        <w:rPr>
-          <w:b/>
-          <w:bCs/>
-          <w:lang w:val="tr-TR"/>
-        </w:rPr>
-        <w:t xml:space="preserve"> on </w:t>
-      </w:r>
-      <w:proofErr w:type="spellStart"/>
-      <w:r>
-        <w:rPr>
-          <w:b/>
-          <w:bCs/>
-          <w:lang w:val="tr-TR"/>
-        </w:rPr>
-        <w:t>implementing</w:t>
-      </w:r>
-      <w:proofErr w:type="spellEnd"/>
-      <w:r>
-        <w:rPr>
-          <w:b/>
-          <w:bCs/>
-          <w:lang w:val="tr-TR"/>
-        </w:rPr>
-        <w:t xml:space="preserve"> </w:t>
-      </w:r>
-      <w:proofErr w:type="spellStart"/>
-      <w:r>
-        <w:rPr>
-          <w:b/>
-          <w:bCs/>
-          <w:lang w:val="tr-TR"/>
-        </w:rPr>
-        <w:t>our</w:t>
-      </w:r>
-      <w:proofErr w:type="spellEnd"/>
-      <w:r>
-        <w:rPr>
-          <w:b/>
-          <w:bCs/>
-          <w:lang w:val="tr-TR"/>
-        </w:rPr>
-        <w:t xml:space="preserve"> </w:t>
-      </w:r>
-      <w:proofErr w:type="spellStart"/>
-      <w:r>
-        <w:rPr>
-          <w:b/>
-          <w:bCs/>
-          <w:lang w:val="tr-TR"/>
-        </w:rPr>
-        <w:t>database</w:t>
-      </w:r>
-      <w:proofErr w:type="spellEnd"/>
-      <w:r>
-        <w:rPr>
-          <w:b/>
-          <w:bCs/>
-          <w:lang w:val="tr-TR"/>
-        </w:rPr>
-        <w:t xml:space="preserve"> </w:t>
-      </w:r>
-      <w:proofErr w:type="spellStart"/>
-      <w:r>
-        <w:rPr>
-          <w:b/>
-          <w:bCs/>
-          <w:lang w:val="tr-TR"/>
-        </w:rPr>
-        <w:t>design</w:t>
-      </w:r>
-      <w:proofErr w:type="spellEnd"/>
-      <w:r>
-        <w:rPr>
-          <w:b/>
-          <w:bCs/>
-          <w:lang w:val="tr-TR"/>
-        </w:rPr>
-        <w:t xml:space="preserve">, </w:t>
-      </w:r>
-      <w:proofErr w:type="spellStart"/>
-      <w:r>
-        <w:rPr>
-          <w:b/>
-          <w:bCs/>
-          <w:lang w:val="tr-TR"/>
-        </w:rPr>
-        <w:t>populating</w:t>
-      </w:r>
-      <w:proofErr w:type="spellEnd"/>
-      <w:r>
-        <w:rPr>
-          <w:b/>
-          <w:bCs/>
-          <w:lang w:val="tr-TR"/>
-        </w:rPr>
-        <w:t xml:space="preserve"> </w:t>
-      </w:r>
-      <w:proofErr w:type="spellStart"/>
-      <w:r>
-        <w:rPr>
-          <w:b/>
-          <w:bCs/>
-          <w:lang w:val="tr-TR"/>
-        </w:rPr>
-        <w:t>the</w:t>
-      </w:r>
-      <w:proofErr w:type="spellEnd"/>
-      <w:r>
-        <w:rPr>
-          <w:b/>
-          <w:bCs/>
-          <w:lang w:val="tr-TR"/>
-        </w:rPr>
-        <w:t xml:space="preserve"> </w:t>
-      </w:r>
-      <w:proofErr w:type="spellStart"/>
-      <w:r>
-        <w:rPr>
-          <w:b/>
-          <w:bCs/>
-          <w:lang w:val="tr-TR"/>
-        </w:rPr>
-        <w:t>database</w:t>
-      </w:r>
-      <w:proofErr w:type="spellEnd"/>
-      <w:r>
-        <w:rPr>
-          <w:b/>
-          <w:bCs/>
-          <w:lang w:val="tr-TR"/>
-        </w:rPr>
-        <w:t xml:space="preserve"> </w:t>
-      </w:r>
-      <w:proofErr w:type="spellStart"/>
-      <w:r>
-        <w:rPr>
-          <w:b/>
-          <w:bCs/>
-          <w:lang w:val="tr-TR"/>
-        </w:rPr>
-        <w:t>and</w:t>
-      </w:r>
-      <w:proofErr w:type="spellEnd"/>
-      <w:r>
-        <w:rPr>
-          <w:b/>
-          <w:bCs/>
-          <w:lang w:val="tr-TR"/>
-        </w:rPr>
-        <w:t xml:space="preserve"> </w:t>
-      </w:r>
-      <w:proofErr w:type="spellStart"/>
-      <w:r>
-        <w:rPr>
-          <w:b/>
-          <w:bCs/>
-          <w:lang w:val="tr-TR"/>
-        </w:rPr>
-        <w:t>optimizing</w:t>
-      </w:r>
-      <w:proofErr w:type="spellEnd"/>
-      <w:r>
-        <w:rPr>
-          <w:b/>
-          <w:bCs/>
-          <w:lang w:val="tr-TR"/>
-        </w:rPr>
-        <w:t xml:space="preserve"> </w:t>
-      </w:r>
-      <w:proofErr w:type="spellStart"/>
-      <w:r>
-        <w:rPr>
-          <w:b/>
-          <w:bCs/>
-          <w:lang w:val="tr-TR"/>
-        </w:rPr>
-        <w:t>the</w:t>
-      </w:r>
-      <w:proofErr w:type="spellEnd"/>
-      <w:r>
-        <w:rPr>
-          <w:b/>
-          <w:bCs/>
-          <w:lang w:val="tr-TR"/>
-        </w:rPr>
-        <w:t xml:space="preserve"> </w:t>
-      </w:r>
-      <w:proofErr w:type="spellStart"/>
-      <w:r>
-        <w:rPr>
-          <w:b/>
-          <w:bCs/>
-          <w:lang w:val="tr-TR"/>
-        </w:rPr>
-        <w:t>performance</w:t>
-      </w:r>
-      <w:proofErr w:type="spellEnd"/>
-      <w:r>
-        <w:rPr>
-          <w:b/>
-          <w:bCs/>
-          <w:lang w:val="tr-TR"/>
-        </w:rPr>
-        <w:t xml:space="preserve">.  </w:t>
-      </w:r>
-      <w:proofErr w:type="spellStart"/>
-      <w:r>
-        <w:rPr>
-          <w:b/>
-          <w:bCs/>
-          <w:lang w:val="tr-TR"/>
-        </w:rPr>
-        <w:t>We</w:t>
-      </w:r>
-      <w:proofErr w:type="spellEnd"/>
-      <w:r>
-        <w:rPr>
-          <w:b/>
-          <w:bCs/>
-          <w:lang w:val="tr-TR"/>
-        </w:rPr>
-        <w:t xml:space="preserve"> </w:t>
-      </w:r>
-      <w:proofErr w:type="spellStart"/>
-      <w:r>
-        <w:rPr>
-          <w:b/>
-          <w:bCs/>
-          <w:lang w:val="tr-TR"/>
-        </w:rPr>
-        <w:t>also</w:t>
-      </w:r>
-      <w:proofErr w:type="spellEnd"/>
-      <w:r>
-        <w:rPr>
-          <w:b/>
-          <w:bCs/>
-          <w:lang w:val="tr-TR"/>
-        </w:rPr>
-        <w:t xml:space="preserve"> </w:t>
-      </w:r>
-      <w:proofErr w:type="spellStart"/>
-      <w:r>
-        <w:rPr>
-          <w:b/>
-          <w:bCs/>
-          <w:lang w:val="tr-TR"/>
-        </w:rPr>
-        <w:t>added</w:t>
-      </w:r>
-      <w:proofErr w:type="spellEnd"/>
-      <w:r>
-        <w:rPr>
-          <w:b/>
-          <w:bCs/>
-          <w:lang w:val="tr-TR"/>
-        </w:rPr>
-        <w:t xml:space="preserve"> a </w:t>
-      </w:r>
-      <w:proofErr w:type="spellStart"/>
-      <w:r>
-        <w:rPr>
-          <w:b/>
-          <w:bCs/>
-          <w:lang w:val="tr-TR"/>
-        </w:rPr>
-        <w:t>script</w:t>
-      </w:r>
-      <w:proofErr w:type="spellEnd"/>
-      <w:r>
-        <w:rPr>
-          <w:b/>
-          <w:bCs/>
-          <w:lang w:val="tr-TR"/>
-        </w:rPr>
-        <w:t xml:space="preserve"> </w:t>
-      </w:r>
-      <w:proofErr w:type="spellStart"/>
-      <w:r>
-        <w:rPr>
-          <w:b/>
-          <w:bCs/>
-          <w:lang w:val="tr-TR"/>
-        </w:rPr>
-        <w:t>to</w:t>
-      </w:r>
-      <w:proofErr w:type="spellEnd"/>
-      <w:r>
-        <w:rPr>
-          <w:b/>
-          <w:bCs/>
-          <w:lang w:val="tr-TR"/>
-        </w:rPr>
-        <w:t xml:space="preserve"> </w:t>
-      </w:r>
-      <w:proofErr w:type="spellStart"/>
-      <w:r>
-        <w:rPr>
-          <w:b/>
-          <w:bCs/>
-          <w:lang w:val="tr-TR"/>
-        </w:rPr>
-        <w:t>create</w:t>
-      </w:r>
-      <w:proofErr w:type="spellEnd"/>
-      <w:r>
-        <w:rPr>
-          <w:b/>
-          <w:bCs/>
-          <w:lang w:val="tr-TR"/>
-        </w:rPr>
-        <w:t xml:space="preserve"> </w:t>
-      </w:r>
-      <w:proofErr w:type="spellStart"/>
-      <w:r>
-        <w:rPr>
-          <w:b/>
-          <w:bCs/>
-          <w:lang w:val="tr-TR"/>
-        </w:rPr>
-        <w:t>the</w:t>
-      </w:r>
-      <w:proofErr w:type="spellEnd"/>
-      <w:r>
-        <w:rPr>
-          <w:b/>
-          <w:bCs/>
-          <w:lang w:val="tr-TR"/>
-        </w:rPr>
-        <w:t xml:space="preserve"> </w:t>
-      </w:r>
-      <w:proofErr w:type="spellStart"/>
-      <w:r>
-        <w:rPr>
-          <w:b/>
-          <w:bCs/>
-          <w:lang w:val="tr-TR"/>
-        </w:rPr>
-        <w:t>database</w:t>
-      </w:r>
-      <w:proofErr w:type="spellEnd"/>
-      <w:r>
-        <w:rPr>
-          <w:b/>
-          <w:bCs/>
-          <w:lang w:val="tr-TR"/>
-        </w:rPr>
-        <w:t xml:space="preserve"> </w:t>
-      </w:r>
-      <w:proofErr w:type="spellStart"/>
-      <w:r>
-        <w:rPr>
-          <w:b/>
-          <w:bCs/>
-          <w:lang w:val="tr-TR"/>
-        </w:rPr>
-        <w:t>from</w:t>
-      </w:r>
-      <w:proofErr w:type="spellEnd"/>
-      <w:r>
-        <w:rPr>
-          <w:b/>
-          <w:bCs/>
-          <w:lang w:val="tr-TR"/>
-        </w:rPr>
-        <w:t xml:space="preserve"> </w:t>
-      </w:r>
-      <w:proofErr w:type="spellStart"/>
-      <w:r>
-        <w:rPr>
-          <w:b/>
-          <w:bCs/>
-          <w:lang w:val="tr-TR"/>
-        </w:rPr>
-        <w:t>scratch</w:t>
-      </w:r>
-      <w:proofErr w:type="spellEnd"/>
-      <w:r>
-        <w:rPr>
-          <w:b/>
-          <w:bCs/>
-          <w:lang w:val="tr-TR"/>
-        </w:rPr>
-        <w:t xml:space="preserve"> </w:t>
-      </w:r>
-      <w:proofErr w:type="spellStart"/>
-      <w:r>
-        <w:rPr>
-          <w:b/>
-          <w:bCs/>
-          <w:lang w:val="tr-TR"/>
-        </w:rPr>
-        <w:t>and</w:t>
-      </w:r>
-      <w:proofErr w:type="spellEnd"/>
-      <w:r>
-        <w:rPr>
-          <w:b/>
-          <w:bCs/>
-          <w:lang w:val="tr-TR"/>
-        </w:rPr>
-        <w:t xml:space="preserve"> </w:t>
-      </w:r>
-      <w:proofErr w:type="spellStart"/>
-      <w:r>
-        <w:rPr>
-          <w:b/>
-          <w:bCs/>
-          <w:lang w:val="tr-TR"/>
-        </w:rPr>
-        <w:t>commonly</w:t>
-      </w:r>
-      <w:proofErr w:type="spellEnd"/>
-      <w:r>
-        <w:rPr>
-          <w:b/>
-          <w:bCs/>
-          <w:lang w:val="tr-TR"/>
-        </w:rPr>
-        <w:t xml:space="preserve"> </w:t>
-      </w:r>
-      <w:proofErr w:type="spellStart"/>
-      <w:r>
-        <w:rPr>
-          <w:b/>
-          <w:bCs/>
-          <w:lang w:val="tr-TR"/>
-        </w:rPr>
-        <w:t>used</w:t>
-      </w:r>
-      <w:proofErr w:type="spellEnd"/>
-      <w:r>
-        <w:rPr>
-          <w:b/>
-          <w:bCs/>
-          <w:lang w:val="tr-TR"/>
-        </w:rPr>
-        <w:t xml:space="preserve"> </w:t>
-      </w:r>
-      <w:proofErr w:type="spellStart"/>
-      <w:r>
-        <w:rPr>
-          <w:b/>
-          <w:bCs/>
-          <w:lang w:val="tr-TR"/>
-        </w:rPr>
-        <w:t>queries</w:t>
-      </w:r>
-      <w:proofErr w:type="spellEnd"/>
-      <w:r>
-        <w:rPr>
-          <w:b/>
-          <w:bCs/>
-          <w:lang w:val="tr-TR"/>
-        </w:rPr>
-        <w:t xml:space="preserve">. </w:t>
-      </w:r>
-    </w:p>
-    <w:p>
-      <w:pPr>
-        <w:rPr>
-          <w:b/>
-          <w:bCs/>
-        </w:rPr>
-      </w:pPr>
-    </w:p>
-    <w:p>
-      <w:pPr>
-        <w:rPr>
-          <w:b/>
-          <w:bCs/>
-          <w:sz w:val="52"/>
-          <w:szCs w:val="52"/>
-        </w:rPr>
-      </w:pPr>
-      <w:r>
-        <w:rPr>
-          <w:b/>
-          <w:bCs/>
-          <w:sz w:val="52"/>
-          <w:szCs w:val="52"/>
-        </w:rPr>
-        <w:t>DATABASE CHOICES, CHALLENGES, LESSONS LEARNED</w:t>
+        <w:t>LESSONS LEARNED</w:t>
+      </w:r>
+    </w:p>
+    <w:p>
+      <w:pPr>
+        <w:rPr>
+          <w:b/>
+          <w:bCs/>
+          <w:sz w:val="32"/>
+          <w:szCs w:val="32"/>
+        </w:rPr>
+      </w:pPr>
+      <w:r>
+        <w:rPr>
+          <w:b/>
+          <w:bCs/>
+          <w:sz w:val="32"/>
+          <w:szCs w:val="32"/>
+        </w:rPr>
+        <w:t>DATABASE CHOICES</w:t>
       </w:r>
     </w:p>
     <w:p>
@@ -3026,6 +3018,888 @@
     <w:p>
       <w:pPr>
         <w:rPr>
+          <w:sz w:val="32"/>
+          <w:szCs w:val="32"/>
+        </w:rPr>
+      </w:pPr>
+      <w:r>
+        <w:rPr>
+          <w:b/>
+          <w:bCs/>
+          <w:sz w:val="32"/>
+          <w:szCs w:val="32"/>
+        </w:rPr>
+        <w:t>CHALLENGES</w:t>
+      </w:r>
+    </w:p>
+    <w:p>
+      <w:pPr>
+        <w:spacing w:line="240" w:lineRule="auto"/>
+      </w:pPr>
+      <w:r>
+        <w:t>Must provide a database management system that can keep track of different sports, with different referee counts and different participating team count in a match.</w:t>
+      </w:r>
+    </w:p>
+    <w:p>
+      <w:pPr>
+        <w:spacing w:line="240" w:lineRule="auto"/>
+      </w:pPr>
+      <w:r>
+        <w:lastRenderedPageBreak/>
+        <w:drawing>
+          <wp:inline distT="0" distB="0" distL="0" distR="0" wp14:anchorId="65CB9FD7" wp14:editId="0CC81C7F">
+            <wp:extent cx="5760720" cy="2614930"/>
+            <wp:effectExtent l="0" t="0" r="0" b="0"/>
+            <wp:docPr id="1001653006" name="Resim 1" descr="metin, ekran görüntüsü, çizgi içeren bir resim&#10;&#10;Açıklama otomatik olarak oluşturuldu"/>
+            <wp:cNvGraphicFramePr>
+              <a:graphicFrameLocks xmlns:a="http://schemas.openxmlformats.org/drawingml/2006/main" noChangeAspect="1"/>
+            </wp:cNvGraphicFramePr>
+            <a:graphic xmlns:a="http://schemas.openxmlformats.org/drawingml/2006/main">
+              <a:graphicData uri="http://schemas.openxmlformats.org/drawingml/2006/picture">
+                <pic:pic xmlns:pic="http://schemas.openxmlformats.org/drawingml/2006/picture">
+                  <pic:nvPicPr>
+                    <pic:cNvPr id="1001653006" name="Resim 1" descr="metin, ekran görüntüsü, çizgi içeren bir resim&#10;&#10;Açıklama otomatik olarak oluşturuldu"/>
+                    <pic:cNvPicPr/>
+                  </pic:nvPicPr>
+                  <pic:blipFill>
+                    <a:blip r:embed="rId5"/>
+                    <a:stretch>
+                      <a:fillRect/>
+                    </a:stretch>
+                  </pic:blipFill>
+                  <pic:spPr>
+                    <a:xfrm>
+                      <a:off x="0" y="0"/>
+                      <a:ext cx="5760720" cy="2614930"/>
+                    </a:xfrm>
+                    <a:prstGeom prst="rect">
+                      <a:avLst/>
+                    </a:prstGeom>
+                  </pic:spPr>
+                </pic:pic>
+              </a:graphicData>
+            </a:graphic>
+          </wp:inline>
+        </w:drawing>
+      </w:r>
+    </w:p>
+    <w:p>
+      <w:pPr>
+        <w:spacing w:line="240" w:lineRule="auto"/>
+      </w:pPr>
+      <w:r>
+        <w:t xml:space="preserve">More than 2 teams may participate in a single match, depending on the sport type. For example, for football 2 teams can participate in a match but for cycling or </w:t>
+      </w:r>
+      <w:proofErr w:type="spellStart"/>
+      <w:r>
+        <w:t>pubg</w:t>
+      </w:r>
+      <w:proofErr w:type="spellEnd"/>
+      <w:r>
+        <w:t xml:space="preserve"> team sizes may differ.</w:t>
+      </w:r>
+    </w:p>
+    <w:p>
+      <w:pPr>
+        <w:spacing w:line="240" w:lineRule="auto"/>
+      </w:pPr>
+    </w:p>
+    <w:p>
+      <w:pPr>
+        <w:spacing w:line="240" w:lineRule="auto"/>
+      </w:pPr>
+      <w:r>
+        <w:t>A team’s c</w:t>
+      </w:r>
+      <w:r>
+        <w:t>oach may change over time</w:t>
+      </w:r>
+      <w:r>
+        <w:t xml:space="preserve"> and a coach may instruct </w:t>
+      </w:r>
+      <w:proofErr w:type="gramStart"/>
+      <w:r>
+        <w:t>other</w:t>
+      </w:r>
+      <w:proofErr w:type="gramEnd"/>
+      <w:r>
+        <w:t xml:space="preserve"> over </w:t>
+      </w:r>
+      <w:proofErr w:type="gramStart"/>
+      <w:r>
+        <w:t>time</w:t>
+      </w:r>
+      <w:r>
+        <w:t>,</w:t>
+      </w:r>
+      <w:proofErr w:type="gramEnd"/>
+      <w:r>
+        <w:t xml:space="preserve"> through the </w:t>
+      </w:r>
+      <w:proofErr w:type="spellStart"/>
+      <w:r>
+        <w:t>team_coached</w:t>
+      </w:r>
+      <w:proofErr w:type="spellEnd"/>
+      <w:r>
+        <w:t xml:space="preserve"> table this can be seen.</w:t>
+      </w:r>
+    </w:p>
+    <w:p>
+      <w:pPr>
+        <w:spacing w:line="240" w:lineRule="auto"/>
+      </w:pPr>
+      <w:r>
+        <w:drawing>
+          <wp:inline distT="0" distB="0" distL="0" distR="0" wp14:anchorId="2098F793" wp14:editId="374419DC">
+            <wp:extent cx="5760720" cy="2536825"/>
+            <wp:effectExtent l="0" t="0" r="0" b="0"/>
+            <wp:docPr id="872350234" name="Resim 1" descr="metin, ekran görüntüsü, ekran, görüntüleme, yazılım içeren bir resim&#10;&#10;Açıklama otomatik olarak oluşturuldu"/>
+            <wp:cNvGraphicFramePr>
+              <a:graphicFrameLocks xmlns:a="http://schemas.openxmlformats.org/drawingml/2006/main" noChangeAspect="1"/>
+            </wp:cNvGraphicFramePr>
+            <a:graphic xmlns:a="http://schemas.openxmlformats.org/drawingml/2006/main">
+              <a:graphicData uri="http://schemas.openxmlformats.org/drawingml/2006/picture">
+                <pic:pic xmlns:pic="http://schemas.openxmlformats.org/drawingml/2006/picture">
+                  <pic:nvPicPr>
+                    <pic:cNvPr id="872350234" name="Resim 1" descr="metin, ekran görüntüsü, ekran, görüntüleme, yazılım içeren bir resim&#10;&#10;Açıklama otomatik olarak oluşturuldu"/>
+                    <pic:cNvPicPr/>
+                  </pic:nvPicPr>
+                  <pic:blipFill>
+                    <a:blip r:embed="rId6"/>
+                    <a:stretch>
+                      <a:fillRect/>
+                    </a:stretch>
+                  </pic:blipFill>
+                  <pic:spPr>
+                    <a:xfrm>
+                      <a:off x="0" y="0"/>
+                      <a:ext cx="5760720" cy="2536825"/>
+                    </a:xfrm>
+                    <a:prstGeom prst="rect">
+                      <a:avLst/>
+                    </a:prstGeom>
+                  </pic:spPr>
+                </pic:pic>
+              </a:graphicData>
+            </a:graphic>
+          </wp:inline>
+        </w:drawing>
+      </w:r>
+    </w:p>
+    <w:p>
+      <w:r>
+        <w:t>A coach may instruct different teams over time.</w:t>
+      </w:r>
+    </w:p>
+    <w:p/>
+    <w:p>
+      <w:r>
+        <w:lastRenderedPageBreak/>
+        <w:drawing>
+          <wp:inline distT="0" distB="0" distL="0" distR="0" wp14:anchorId="590854DD" wp14:editId="00E619C3">
+            <wp:extent cx="5760720" cy="2037080"/>
+            <wp:effectExtent l="0" t="0" r="0" b="1270"/>
+            <wp:docPr id="729638015" name="Resim 1" descr="metin, ekran görüntüsü, ekran, görüntüleme, yazılım içeren bir resim&#10;&#10;Açıklama otomatik olarak oluşturuldu"/>
+            <wp:cNvGraphicFramePr>
+              <a:graphicFrameLocks xmlns:a="http://schemas.openxmlformats.org/drawingml/2006/main" noChangeAspect="1"/>
+            </wp:cNvGraphicFramePr>
+            <a:graphic xmlns:a="http://schemas.openxmlformats.org/drawingml/2006/main">
+              <a:graphicData uri="http://schemas.openxmlformats.org/drawingml/2006/picture">
+                <pic:pic xmlns:pic="http://schemas.openxmlformats.org/drawingml/2006/picture">
+                  <pic:nvPicPr>
+                    <pic:cNvPr id="729638015" name="Resim 1" descr="metin, ekran görüntüsü, ekran, görüntüleme, yazılım içeren bir resim&#10;&#10;Açıklama otomatik olarak oluşturuldu"/>
+                    <pic:cNvPicPr/>
+                  </pic:nvPicPr>
+                  <pic:blipFill>
+                    <a:blip r:embed="rId7"/>
+                    <a:stretch>
+                      <a:fillRect/>
+                    </a:stretch>
+                  </pic:blipFill>
+                  <pic:spPr>
+                    <a:xfrm>
+                      <a:off x="0" y="0"/>
+                      <a:ext cx="5760720" cy="2037080"/>
+                    </a:xfrm>
+                    <a:prstGeom prst="rect">
+                      <a:avLst/>
+                    </a:prstGeom>
+                  </pic:spPr>
+                </pic:pic>
+              </a:graphicData>
+            </a:graphic>
+          </wp:inline>
+        </w:drawing>
+      </w:r>
+    </w:p>
+    <w:p>
+      <w:r>
+        <w:t>A team may be instructed by other coaches over time.</w:t>
+      </w:r>
+    </w:p>
+    <w:p/>
+    <w:p/>
+    <w:p>
+      <w:pPr>
+        <w:rPr>
+          <w:sz w:val="32"/>
+          <w:szCs w:val="32"/>
+        </w:rPr>
+      </w:pPr>
+    </w:p>
+    <w:p>
+      <w:pPr>
+        <w:rPr>
+          <w:sz w:val="32"/>
+          <w:szCs w:val="32"/>
+        </w:rPr>
+      </w:pPr>
+      <w:r>
+        <w:rPr>
+          <w:b/>
+          <w:bCs/>
+          <w:sz w:val="32"/>
+          <w:szCs w:val="32"/>
+        </w:rPr>
+        <w:t>LESSONS LEARNED</w:t>
+      </w:r>
+    </w:p>
+    <w:p>
+      <w:pPr>
+        <w:pStyle w:val="ListeParagraf"/>
+        <w:numPr>
+          <w:ilvl w:val="0"/>
+          <w:numId w:val="3"/>
+        </w:numPr>
+        <w:rPr>
+          <w:lang w:val="tr-TR"/>
+        </w:rPr>
+      </w:pPr>
+      <w:r>
+        <w:rPr>
+          <w:lang w:val="tr-TR"/>
+        </w:rPr>
+        <w:t xml:space="preserve">Using </w:t>
+      </w:r>
+      <w:proofErr w:type="spellStart"/>
+      <w:r>
+        <w:rPr>
+          <w:lang w:val="tr-TR"/>
+        </w:rPr>
+        <w:t>technologies</w:t>
+      </w:r>
+      <w:proofErr w:type="spellEnd"/>
+      <w:r>
+        <w:rPr>
+          <w:lang w:val="tr-TR"/>
+        </w:rPr>
+        <w:t xml:space="preserve"> </w:t>
+      </w:r>
+      <w:proofErr w:type="spellStart"/>
+      <w:r>
+        <w:rPr>
+          <w:lang w:val="tr-TR"/>
+        </w:rPr>
+        <w:t>like</w:t>
+      </w:r>
+      <w:proofErr w:type="spellEnd"/>
+      <w:r>
+        <w:rPr>
+          <w:lang w:val="tr-TR"/>
+        </w:rPr>
+        <w:t xml:space="preserve"> </w:t>
+      </w:r>
+      <w:proofErr w:type="spellStart"/>
+      <w:r>
+        <w:rPr>
+          <w:lang w:val="tr-TR"/>
+        </w:rPr>
+        <w:t>Flask</w:t>
+      </w:r>
+      <w:proofErr w:type="spellEnd"/>
+      <w:r>
+        <w:rPr>
+          <w:lang w:val="tr-TR"/>
+        </w:rPr>
+        <w:t xml:space="preserve">, </w:t>
+      </w:r>
+      <w:proofErr w:type="spellStart"/>
+      <w:r>
+        <w:rPr>
+          <w:lang w:val="tr-TR"/>
+        </w:rPr>
+        <w:t>PyMySQL</w:t>
+      </w:r>
+      <w:proofErr w:type="spellEnd"/>
+      <w:r>
+        <w:rPr>
+          <w:lang w:val="tr-TR"/>
+        </w:rPr>
+        <w:t xml:space="preserve">, </w:t>
+      </w:r>
+      <w:proofErr w:type="spellStart"/>
+      <w:r>
+        <w:rPr>
+          <w:lang w:val="tr-TR"/>
+        </w:rPr>
+        <w:t>aiohttp</w:t>
+      </w:r>
+      <w:proofErr w:type="spellEnd"/>
+      <w:r>
+        <w:rPr>
+          <w:lang w:val="tr-TR"/>
+        </w:rPr>
+        <w:t xml:space="preserve">, </w:t>
+      </w:r>
+      <w:proofErr w:type="spellStart"/>
+      <w:r>
+        <w:rPr>
+          <w:lang w:val="tr-TR"/>
+        </w:rPr>
+        <w:t>tkinter</w:t>
+      </w:r>
+      <w:proofErr w:type="spellEnd"/>
+      <w:r>
+        <w:rPr>
+          <w:lang w:val="tr-TR"/>
+        </w:rPr>
+        <w:t>.</w:t>
+      </w:r>
+    </w:p>
+    <w:p>
+      <w:pPr>
+        <w:pStyle w:val="ListeParagraf"/>
+        <w:numPr>
+          <w:ilvl w:val="0"/>
+          <w:numId w:val="3"/>
+        </w:numPr>
+        <w:rPr>
+          <w:lang w:val="tr-TR"/>
+        </w:rPr>
+      </w:pPr>
+      <w:proofErr w:type="spellStart"/>
+      <w:r>
+        <w:rPr>
+          <w:lang w:val="tr-TR"/>
+        </w:rPr>
+        <w:t>The</w:t>
+      </w:r>
+      <w:proofErr w:type="spellEnd"/>
+      <w:r>
+        <w:rPr>
+          <w:lang w:val="tr-TR"/>
+        </w:rPr>
+        <w:t xml:space="preserve"> </w:t>
+      </w:r>
+      <w:proofErr w:type="spellStart"/>
+      <w:r>
+        <w:rPr>
+          <w:lang w:val="tr-TR"/>
+        </w:rPr>
+        <w:t>relationship</w:t>
+      </w:r>
+      <w:proofErr w:type="spellEnd"/>
+      <w:r>
+        <w:rPr>
+          <w:lang w:val="tr-TR"/>
+        </w:rPr>
+        <w:t xml:space="preserve"> </w:t>
+      </w:r>
+      <w:proofErr w:type="spellStart"/>
+      <w:r>
+        <w:rPr>
+          <w:lang w:val="tr-TR"/>
+        </w:rPr>
+        <w:t>between</w:t>
+      </w:r>
+      <w:proofErr w:type="spellEnd"/>
+      <w:r>
+        <w:rPr>
+          <w:lang w:val="tr-TR"/>
+        </w:rPr>
+        <w:t xml:space="preserve"> API </w:t>
+      </w:r>
+      <w:proofErr w:type="spellStart"/>
+      <w:r>
+        <w:rPr>
+          <w:lang w:val="tr-TR"/>
+        </w:rPr>
+        <w:t>and</w:t>
+      </w:r>
+      <w:proofErr w:type="spellEnd"/>
+      <w:r>
+        <w:rPr>
+          <w:lang w:val="tr-TR"/>
+        </w:rPr>
+        <w:t xml:space="preserve"> Client. </w:t>
+      </w:r>
+    </w:p>
+    <w:p>
+      <w:pPr>
+        <w:pStyle w:val="ListeParagraf"/>
+        <w:numPr>
+          <w:ilvl w:val="0"/>
+          <w:numId w:val="3"/>
+        </w:numPr>
+        <w:rPr>
+          <w:lang w:val="tr-TR"/>
+        </w:rPr>
+      </w:pPr>
+      <w:proofErr w:type="spellStart"/>
+      <w:r>
+        <w:rPr>
+          <w:lang w:val="tr-TR"/>
+        </w:rPr>
+        <w:t>Designing</w:t>
+      </w:r>
+      <w:proofErr w:type="spellEnd"/>
+      <w:r>
+        <w:rPr>
+          <w:lang w:val="tr-TR"/>
+        </w:rPr>
+        <w:t xml:space="preserve"> a </w:t>
+      </w:r>
+      <w:proofErr w:type="spellStart"/>
+      <w:r>
+        <w:rPr>
+          <w:lang w:val="tr-TR"/>
+        </w:rPr>
+        <w:t>backend</w:t>
+      </w:r>
+      <w:proofErr w:type="spellEnd"/>
+      <w:r>
+        <w:rPr>
+          <w:lang w:val="tr-TR"/>
+        </w:rPr>
+        <w:t xml:space="preserve"> </w:t>
+      </w:r>
+      <w:proofErr w:type="spellStart"/>
+      <w:r>
+        <w:rPr>
+          <w:lang w:val="tr-TR"/>
+        </w:rPr>
+        <w:t>for</w:t>
+      </w:r>
+      <w:proofErr w:type="spellEnd"/>
+      <w:r>
+        <w:rPr>
+          <w:lang w:val="tr-TR"/>
+        </w:rPr>
+        <w:t xml:space="preserve"> a </w:t>
+      </w:r>
+      <w:proofErr w:type="spellStart"/>
+      <w:r>
+        <w:rPr>
+          <w:lang w:val="tr-TR"/>
+        </w:rPr>
+        <w:t>database</w:t>
+      </w:r>
+      <w:proofErr w:type="spellEnd"/>
+      <w:r>
+        <w:rPr>
+          <w:lang w:val="tr-TR"/>
+        </w:rPr>
+        <w:t xml:space="preserve"> </w:t>
+      </w:r>
+      <w:proofErr w:type="spellStart"/>
+      <w:r>
+        <w:rPr>
+          <w:lang w:val="tr-TR"/>
+        </w:rPr>
+        <w:t>system</w:t>
+      </w:r>
+      <w:proofErr w:type="spellEnd"/>
+      <w:r>
+        <w:rPr>
+          <w:lang w:val="tr-TR"/>
+        </w:rPr>
+        <w:t>.</w:t>
+      </w:r>
+    </w:p>
+    <w:p>
+      <w:pPr>
+        <w:pStyle w:val="ListeParagraf"/>
+        <w:numPr>
+          <w:ilvl w:val="0"/>
+          <w:numId w:val="3"/>
+        </w:numPr>
+        <w:rPr>
+          <w:lang w:val="tr-TR"/>
+        </w:rPr>
+      </w:pPr>
+      <w:r>
+        <w:rPr>
+          <w:lang w:val="tr-TR"/>
+        </w:rPr>
+        <w:t xml:space="preserve">Handling </w:t>
+      </w:r>
+      <w:proofErr w:type="spellStart"/>
+      <w:r>
+        <w:rPr>
+          <w:lang w:val="tr-TR"/>
+        </w:rPr>
+        <w:t>synchronized</w:t>
+      </w:r>
+      <w:proofErr w:type="spellEnd"/>
+      <w:r>
+        <w:rPr>
+          <w:lang w:val="tr-TR"/>
+        </w:rPr>
+        <w:t xml:space="preserve"> API </w:t>
+      </w:r>
+      <w:proofErr w:type="spellStart"/>
+      <w:r>
+        <w:rPr>
+          <w:lang w:val="tr-TR"/>
+        </w:rPr>
+        <w:t>requests</w:t>
+      </w:r>
+      <w:proofErr w:type="spellEnd"/>
+      <w:r>
+        <w:rPr>
+          <w:lang w:val="tr-TR"/>
+        </w:rPr>
+        <w:t>.</w:t>
+      </w:r>
+    </w:p>
+    <w:p>
+      <w:pPr>
+        <w:pStyle w:val="ListeParagraf"/>
+        <w:numPr>
+          <w:ilvl w:val="0"/>
+          <w:numId w:val="3"/>
+        </w:numPr>
+        <w:rPr>
+          <w:lang w:val="tr-TR"/>
+        </w:rPr>
+      </w:pPr>
+      <w:proofErr w:type="spellStart"/>
+      <w:r>
+        <w:rPr>
+          <w:lang w:val="tr-TR"/>
+        </w:rPr>
+        <w:t>Generating</w:t>
+      </w:r>
+      <w:proofErr w:type="spellEnd"/>
+      <w:r>
+        <w:rPr>
+          <w:lang w:val="tr-TR"/>
+        </w:rPr>
+        <w:t xml:space="preserve"> </w:t>
+      </w:r>
+      <w:proofErr w:type="gramStart"/>
+      <w:r>
+        <w:rPr>
+          <w:lang w:val="tr-TR"/>
+        </w:rPr>
+        <w:t>data</w:t>
+      </w:r>
+      <w:proofErr w:type="gramEnd"/>
+      <w:r>
+        <w:rPr>
+          <w:lang w:val="tr-TR"/>
+        </w:rPr>
+        <w:t xml:space="preserve"> </w:t>
+      </w:r>
+      <w:proofErr w:type="spellStart"/>
+      <w:r>
+        <w:rPr>
+          <w:lang w:val="tr-TR"/>
+        </w:rPr>
+        <w:t>for</w:t>
+      </w:r>
+      <w:proofErr w:type="spellEnd"/>
+      <w:r>
+        <w:rPr>
+          <w:lang w:val="tr-TR"/>
+        </w:rPr>
+        <w:t xml:space="preserve"> </w:t>
+      </w:r>
+      <w:proofErr w:type="spellStart"/>
+      <w:r>
+        <w:rPr>
+          <w:lang w:val="tr-TR"/>
+        </w:rPr>
+        <w:t>database</w:t>
+      </w:r>
+      <w:proofErr w:type="spellEnd"/>
+      <w:r>
+        <w:rPr>
+          <w:lang w:val="tr-TR"/>
+        </w:rPr>
+        <w:t xml:space="preserve"> </w:t>
+      </w:r>
+      <w:proofErr w:type="spellStart"/>
+      <w:r>
+        <w:rPr>
+          <w:lang w:val="tr-TR"/>
+        </w:rPr>
+        <w:t>population</w:t>
+      </w:r>
+      <w:proofErr w:type="spellEnd"/>
+      <w:r>
+        <w:rPr>
+          <w:lang w:val="tr-TR"/>
+        </w:rPr>
+        <w:t xml:space="preserve"> </w:t>
+      </w:r>
+      <w:proofErr w:type="spellStart"/>
+      <w:r>
+        <w:rPr>
+          <w:lang w:val="tr-TR"/>
+        </w:rPr>
+        <w:t>purposes</w:t>
+      </w:r>
+      <w:proofErr w:type="spellEnd"/>
+      <w:r>
+        <w:rPr>
+          <w:lang w:val="tr-TR"/>
+        </w:rPr>
+        <w:t>.</w:t>
+      </w:r>
+    </w:p>
+    <w:p>
+      <w:pPr>
+        <w:pStyle w:val="ListeParagraf"/>
+        <w:numPr>
+          <w:ilvl w:val="0"/>
+          <w:numId w:val="3"/>
+        </w:numPr>
+        <w:rPr>
+          <w:lang w:val="tr-TR"/>
+        </w:rPr>
+      </w:pPr>
+      <w:proofErr w:type="spellStart"/>
+      <w:r>
+        <w:rPr>
+          <w:lang w:val="tr-TR"/>
+        </w:rPr>
+        <w:t>It</w:t>
+      </w:r>
+      <w:proofErr w:type="spellEnd"/>
+      <w:r>
+        <w:rPr>
+          <w:lang w:val="tr-TR"/>
+        </w:rPr>
+        <w:t xml:space="preserve"> is </w:t>
+      </w:r>
+      <w:proofErr w:type="spellStart"/>
+      <w:r>
+        <w:rPr>
+          <w:lang w:val="tr-TR"/>
+        </w:rPr>
+        <w:t>crutial</w:t>
+      </w:r>
+      <w:proofErr w:type="spellEnd"/>
+      <w:r>
+        <w:rPr>
+          <w:lang w:val="tr-TR"/>
+        </w:rPr>
+        <w:t xml:space="preserve"> </w:t>
+      </w:r>
+      <w:proofErr w:type="spellStart"/>
+      <w:r>
+        <w:rPr>
+          <w:lang w:val="tr-TR"/>
+        </w:rPr>
+        <w:t>to</w:t>
+      </w:r>
+      <w:proofErr w:type="spellEnd"/>
+      <w:r>
+        <w:rPr>
+          <w:lang w:val="tr-TR"/>
+        </w:rPr>
+        <w:t xml:space="preserve"> </w:t>
+      </w:r>
+      <w:proofErr w:type="spellStart"/>
+      <w:r>
+        <w:rPr>
+          <w:lang w:val="tr-TR"/>
+        </w:rPr>
+        <w:t>come</w:t>
+      </w:r>
+      <w:proofErr w:type="spellEnd"/>
+      <w:r>
+        <w:rPr>
+          <w:lang w:val="tr-TR"/>
+        </w:rPr>
+        <w:t xml:space="preserve"> </w:t>
+      </w:r>
+      <w:proofErr w:type="spellStart"/>
+      <w:r>
+        <w:rPr>
+          <w:lang w:val="tr-TR"/>
+        </w:rPr>
+        <w:t>up</w:t>
+      </w:r>
+      <w:proofErr w:type="spellEnd"/>
+      <w:r>
+        <w:rPr>
+          <w:lang w:val="tr-TR"/>
+        </w:rPr>
+        <w:t xml:space="preserve"> </w:t>
+      </w:r>
+      <w:proofErr w:type="spellStart"/>
+      <w:r>
+        <w:rPr>
+          <w:lang w:val="tr-TR"/>
+        </w:rPr>
+        <w:t>with</w:t>
+      </w:r>
+      <w:proofErr w:type="spellEnd"/>
+      <w:r>
+        <w:rPr>
+          <w:lang w:val="tr-TR"/>
+        </w:rPr>
+        <w:t xml:space="preserve"> a </w:t>
+      </w:r>
+      <w:proofErr w:type="spellStart"/>
+      <w:r>
+        <w:rPr>
+          <w:lang w:val="tr-TR"/>
+        </w:rPr>
+        <w:t>good</w:t>
+      </w:r>
+      <w:proofErr w:type="spellEnd"/>
+      <w:r>
+        <w:rPr>
+          <w:lang w:val="tr-TR"/>
+        </w:rPr>
+        <w:t xml:space="preserve"> </w:t>
+      </w:r>
+      <w:proofErr w:type="spellStart"/>
+      <w:r>
+        <w:rPr>
+          <w:lang w:val="tr-TR"/>
+        </w:rPr>
+        <w:t>design</w:t>
+      </w:r>
+      <w:proofErr w:type="spellEnd"/>
+      <w:r>
+        <w:rPr>
+          <w:lang w:val="tr-TR"/>
+        </w:rPr>
+        <w:t xml:space="preserve"> at </w:t>
+      </w:r>
+      <w:proofErr w:type="spellStart"/>
+      <w:r>
+        <w:rPr>
+          <w:lang w:val="tr-TR"/>
+        </w:rPr>
+        <w:t>first</w:t>
+      </w:r>
+      <w:proofErr w:type="spellEnd"/>
+      <w:r>
+        <w:rPr>
+          <w:lang w:val="tr-TR"/>
+        </w:rPr>
+        <w:t xml:space="preserve"> </w:t>
+      </w:r>
+      <w:proofErr w:type="spellStart"/>
+      <w:r>
+        <w:rPr>
+          <w:lang w:val="tr-TR"/>
+        </w:rPr>
+        <w:t>place</w:t>
+      </w:r>
+      <w:proofErr w:type="spellEnd"/>
+      <w:r>
+        <w:rPr>
+          <w:lang w:val="tr-TR"/>
+        </w:rPr>
+        <w:t xml:space="preserve">, </w:t>
+      </w:r>
+      <w:proofErr w:type="spellStart"/>
+      <w:r>
+        <w:rPr>
+          <w:lang w:val="tr-TR"/>
+        </w:rPr>
+        <w:t>updating</w:t>
+      </w:r>
+      <w:proofErr w:type="spellEnd"/>
+      <w:r>
+        <w:rPr>
+          <w:lang w:val="tr-TR"/>
+        </w:rPr>
+        <w:t xml:space="preserve"> a </w:t>
+      </w:r>
+      <w:proofErr w:type="spellStart"/>
+      <w:r>
+        <w:rPr>
+          <w:lang w:val="tr-TR"/>
+        </w:rPr>
+        <w:t>design</w:t>
+      </w:r>
+      <w:proofErr w:type="spellEnd"/>
+      <w:r>
+        <w:rPr>
+          <w:lang w:val="tr-TR"/>
+        </w:rPr>
+        <w:t xml:space="preserve"> on </w:t>
+      </w:r>
+      <w:proofErr w:type="spellStart"/>
+      <w:r>
+        <w:rPr>
+          <w:lang w:val="tr-TR"/>
+        </w:rPr>
+        <w:t>the</w:t>
+      </w:r>
+      <w:proofErr w:type="spellEnd"/>
+      <w:r>
+        <w:rPr>
+          <w:lang w:val="tr-TR"/>
+        </w:rPr>
+        <w:t xml:space="preserve"> </w:t>
+      </w:r>
+      <w:proofErr w:type="spellStart"/>
+      <w:r>
+        <w:rPr>
+          <w:lang w:val="tr-TR"/>
+        </w:rPr>
+        <w:t>go</w:t>
+      </w:r>
+      <w:proofErr w:type="spellEnd"/>
+      <w:r>
+        <w:rPr>
+          <w:lang w:val="tr-TR"/>
+        </w:rPr>
+        <w:t xml:space="preserve"> is </w:t>
+      </w:r>
+      <w:proofErr w:type="spellStart"/>
+      <w:r>
+        <w:rPr>
+          <w:lang w:val="tr-TR"/>
+        </w:rPr>
+        <w:t>very</w:t>
+      </w:r>
+      <w:proofErr w:type="spellEnd"/>
+      <w:r>
+        <w:rPr>
+          <w:lang w:val="tr-TR"/>
+        </w:rPr>
+        <w:t xml:space="preserve"> </w:t>
+      </w:r>
+      <w:proofErr w:type="spellStart"/>
+      <w:r>
+        <w:rPr>
+          <w:lang w:val="tr-TR"/>
+        </w:rPr>
+        <w:t>costly</w:t>
+      </w:r>
+      <w:proofErr w:type="spellEnd"/>
+      <w:r>
+        <w:rPr>
+          <w:lang w:val="tr-TR"/>
+        </w:rPr>
+        <w:t>.</w:t>
+      </w:r>
+    </w:p>
+    <w:p/>
+    <w:p/>
+    <w:p>
+      <w:pPr>
+        <w:rPr>
           <w:b/>
           <w:bCs/>
           <w:sz w:val="52"/>
@@ -3039,7 +3913,25 @@
           <w:sz w:val="52"/>
           <w:szCs w:val="52"/>
         </w:rPr>
-        <w:t>DATABASE INITALISATION SCRIPT</w:t>
+        <w:t xml:space="preserve">DATABASE </w:t>
+      </w:r>
+      <w:r>
+        <w:rPr>
+          <w:b/>
+          <w:bCs/>
+          <w:sz w:val="52"/>
+          <w:szCs w:val="52"/>
+        </w:rPr>
+        <w:t xml:space="preserve">INITIALIZATION </w:t>
+      </w:r>
+      <w:r>
+        <w:rPr>
+          <w:b/>
+          <w:bCs/>
+          <w:sz w:val="52"/>
+          <w:szCs w:val="52"/>
+        </w:rPr>
+        <w:t>SCRIPT</w:t>
       </w:r>
     </w:p>
     <w:p>
@@ -3093,7 +3985,6 @@
           <w:iCs/>
           <w:lang w:val="tr-TR"/>
         </w:rPr>
-        <w:lastRenderedPageBreak/>
         <w:t xml:space="preserve">-- Sports </w:t>
       </w:r>
       <w:proofErr w:type="spellStart"/>
@@ -3250,6 +4141,7 @@
         <w:rPr>
           <w:lang w:val="tr-TR"/>
         </w:rPr>
+        <w:lastRenderedPageBreak/>
         <w:t>);</w:t>
       </w:r>
     </w:p>
@@ -3961,7 +4853,6 @@
         <w:rPr>
           <w:lang w:val="tr-TR"/>
         </w:rPr>
-        <w:lastRenderedPageBreak/>
         <w:t xml:space="preserve">    </w:t>
       </w:r>
       <w:proofErr w:type="gramStart"/>
@@ -4142,6 +5033,7 @@
         <w:rPr>
           <w:lang w:val="tr-TR"/>
         </w:rPr>
+        <w:lastRenderedPageBreak/>
         <w:t xml:space="preserve">CREATE TABLE </w:t>
       </w:r>
       <w:proofErr w:type="spellStart"/>
@@ -4949,176 +5841,176 @@
         <w:rPr>
           <w:lang w:val="tr-TR"/>
         </w:rPr>
+        <w:t xml:space="preserve">    </w:t>
+      </w:r>
+      <w:proofErr w:type="spellStart"/>
+      <w:proofErr w:type="gramStart"/>
+      <w:r>
+        <w:rPr>
+          <w:lang w:val="tr-TR"/>
+        </w:rPr>
+        <w:t>match</w:t>
+      </w:r>
+      <w:proofErr w:type="gramEnd"/>
+      <w:r>
+        <w:rPr>
+          <w:lang w:val="tr-TR"/>
+        </w:rPr>
+        <w:t>_id</w:t>
+      </w:r>
+      <w:proofErr w:type="spellEnd"/>
+      <w:r>
+        <w:rPr>
+          <w:lang w:val="tr-TR"/>
+        </w:rPr>
+        <w:t xml:space="preserve"> INT AUTO_INCREMENT PRIMARY KEY,</w:t>
+      </w:r>
+    </w:p>
+    <w:p>
+      <w:pPr>
+        <w:rPr>
+          <w:lang w:val="tr-TR"/>
+        </w:rPr>
+      </w:pPr>
+      <w:r>
+        <w:rPr>
+          <w:lang w:val="tr-TR"/>
+        </w:rPr>
+        <w:t xml:space="preserve">    </w:t>
+      </w:r>
+      <w:proofErr w:type="spellStart"/>
+      <w:proofErr w:type="gramStart"/>
+      <w:r>
+        <w:rPr>
+          <w:lang w:val="tr-TR"/>
+        </w:rPr>
+        <w:t>tournament</w:t>
+      </w:r>
+      <w:proofErr w:type="gramEnd"/>
+      <w:r>
+        <w:rPr>
+          <w:lang w:val="tr-TR"/>
+        </w:rPr>
+        <w:t>_id</w:t>
+      </w:r>
+      <w:proofErr w:type="spellEnd"/>
+      <w:r>
+        <w:rPr>
+          <w:lang w:val="tr-TR"/>
+        </w:rPr>
+        <w:t xml:space="preserve"> INT,</w:t>
+      </w:r>
+    </w:p>
+    <w:p>
+      <w:pPr>
+        <w:rPr>
+          <w:lang w:val="tr-TR"/>
+        </w:rPr>
+      </w:pPr>
+      <w:r>
+        <w:rPr>
+          <w:lang w:val="tr-TR"/>
+        </w:rPr>
+        <w:t xml:space="preserve">    </w:t>
+      </w:r>
+      <w:proofErr w:type="spellStart"/>
+      <w:proofErr w:type="gramStart"/>
+      <w:r>
+        <w:rPr>
+          <w:lang w:val="tr-TR"/>
+        </w:rPr>
+        <w:t>match</w:t>
+      </w:r>
+      <w:proofErr w:type="gramEnd"/>
+      <w:r>
+        <w:rPr>
+          <w:lang w:val="tr-TR"/>
+        </w:rPr>
+        <w:t>_date</w:t>
+      </w:r>
+      <w:proofErr w:type="spellEnd"/>
+      <w:r>
+        <w:rPr>
+          <w:lang w:val="tr-TR"/>
+        </w:rPr>
+        <w:t xml:space="preserve"> DATE,</w:t>
+      </w:r>
+    </w:p>
+    <w:p>
+      <w:pPr>
+        <w:rPr>
+          <w:lang w:val="tr-TR"/>
+        </w:rPr>
+      </w:pPr>
+      <w:r>
+        <w:rPr>
+          <w:lang w:val="tr-TR"/>
+        </w:rPr>
+        <w:t xml:space="preserve">    </w:t>
+      </w:r>
+      <w:proofErr w:type="spellStart"/>
+      <w:proofErr w:type="gramStart"/>
+      <w:r>
+        <w:rPr>
+          <w:lang w:val="tr-TR"/>
+        </w:rPr>
+        <w:t>location</w:t>
+      </w:r>
+      <w:proofErr w:type="spellEnd"/>
+      <w:proofErr w:type="gramEnd"/>
+      <w:r>
+        <w:rPr>
+          <w:lang w:val="tr-TR"/>
+        </w:rPr>
+        <w:t xml:space="preserve"> VARCHAR(255),</w:t>
+      </w:r>
+    </w:p>
+    <w:p>
+      <w:pPr>
+        <w:rPr>
+          <w:lang w:val="tr-TR"/>
+        </w:rPr>
+      </w:pPr>
+      <w:r>
+        <w:rPr>
+          <w:lang w:val="tr-TR"/>
+        </w:rPr>
+        <w:t xml:space="preserve">    </w:t>
+      </w:r>
+      <w:proofErr w:type="spellStart"/>
+      <w:proofErr w:type="gramStart"/>
+      <w:r>
+        <w:rPr>
+          <w:lang w:val="tr-TR"/>
+        </w:rPr>
+        <w:t>teams</w:t>
+      </w:r>
+      <w:proofErr w:type="gramEnd"/>
+      <w:r>
+        <w:rPr>
+          <w:lang w:val="tr-TR"/>
+        </w:rPr>
+        <w:t>_result</w:t>
+      </w:r>
+      <w:proofErr w:type="spellEnd"/>
+      <w:r>
+        <w:rPr>
+          <w:lang w:val="tr-TR"/>
+        </w:rPr>
+        <w:t xml:space="preserve"> JSON,</w:t>
+      </w:r>
+    </w:p>
+    <w:p>
+      <w:pPr>
+        <w:rPr>
+          <w:lang w:val="tr-TR"/>
+        </w:rPr>
+      </w:pPr>
+      <w:r>
+        <w:rPr>
+          <w:lang w:val="tr-TR"/>
+        </w:rPr>
         <w:lastRenderedPageBreak/>
-        <w:t xml:space="preserve">    </w:t>
-      </w:r>
-      <w:proofErr w:type="spellStart"/>
-      <w:proofErr w:type="gramStart"/>
-      <w:r>
-        <w:rPr>
-          <w:lang w:val="tr-TR"/>
-        </w:rPr>
-        <w:t>match</w:t>
-      </w:r>
-      <w:proofErr w:type="gramEnd"/>
-      <w:r>
-        <w:rPr>
-          <w:lang w:val="tr-TR"/>
-        </w:rPr>
-        <w:t>_id</w:t>
-      </w:r>
-      <w:proofErr w:type="spellEnd"/>
-      <w:r>
-        <w:rPr>
-          <w:lang w:val="tr-TR"/>
-        </w:rPr>
-        <w:t xml:space="preserve"> INT AUTO_INCREMENT PRIMARY KEY,</w:t>
-      </w:r>
-    </w:p>
-    <w:p>
-      <w:pPr>
-        <w:rPr>
-          <w:lang w:val="tr-TR"/>
-        </w:rPr>
-      </w:pPr>
-      <w:r>
-        <w:rPr>
-          <w:lang w:val="tr-TR"/>
-        </w:rPr>
-        <w:t xml:space="preserve">    </w:t>
-      </w:r>
-      <w:proofErr w:type="spellStart"/>
-      <w:proofErr w:type="gramStart"/>
-      <w:r>
-        <w:rPr>
-          <w:lang w:val="tr-TR"/>
-        </w:rPr>
-        <w:t>tournament</w:t>
-      </w:r>
-      <w:proofErr w:type="gramEnd"/>
-      <w:r>
-        <w:rPr>
-          <w:lang w:val="tr-TR"/>
-        </w:rPr>
-        <w:t>_id</w:t>
-      </w:r>
-      <w:proofErr w:type="spellEnd"/>
-      <w:r>
-        <w:rPr>
-          <w:lang w:val="tr-TR"/>
-        </w:rPr>
-        <w:t xml:space="preserve"> INT,</w:t>
-      </w:r>
-    </w:p>
-    <w:p>
-      <w:pPr>
-        <w:rPr>
-          <w:lang w:val="tr-TR"/>
-        </w:rPr>
-      </w:pPr>
-      <w:r>
-        <w:rPr>
-          <w:lang w:val="tr-TR"/>
-        </w:rPr>
-        <w:t xml:space="preserve">    </w:t>
-      </w:r>
-      <w:proofErr w:type="spellStart"/>
-      <w:proofErr w:type="gramStart"/>
-      <w:r>
-        <w:rPr>
-          <w:lang w:val="tr-TR"/>
-        </w:rPr>
-        <w:t>match</w:t>
-      </w:r>
-      <w:proofErr w:type="gramEnd"/>
-      <w:r>
-        <w:rPr>
-          <w:lang w:val="tr-TR"/>
-        </w:rPr>
-        <w:t>_date</w:t>
-      </w:r>
-      <w:proofErr w:type="spellEnd"/>
-      <w:r>
-        <w:rPr>
-          <w:lang w:val="tr-TR"/>
-        </w:rPr>
-        <w:t xml:space="preserve"> DATE,</w:t>
-      </w:r>
-    </w:p>
-    <w:p>
-      <w:pPr>
-        <w:rPr>
-          <w:lang w:val="tr-TR"/>
-        </w:rPr>
-      </w:pPr>
-      <w:r>
-        <w:rPr>
-          <w:lang w:val="tr-TR"/>
-        </w:rPr>
-        <w:t xml:space="preserve">    </w:t>
-      </w:r>
-      <w:proofErr w:type="spellStart"/>
-      <w:proofErr w:type="gramStart"/>
-      <w:r>
-        <w:rPr>
-          <w:lang w:val="tr-TR"/>
-        </w:rPr>
-        <w:t>location</w:t>
-      </w:r>
-      <w:proofErr w:type="spellEnd"/>
-      <w:proofErr w:type="gramEnd"/>
-      <w:r>
-        <w:rPr>
-          <w:lang w:val="tr-TR"/>
-        </w:rPr>
-        <w:t xml:space="preserve"> VARCHAR(255),</w:t>
-      </w:r>
-    </w:p>
-    <w:p>
-      <w:pPr>
-        <w:rPr>
-          <w:lang w:val="tr-TR"/>
-        </w:rPr>
-      </w:pPr>
-      <w:r>
-        <w:rPr>
-          <w:lang w:val="tr-TR"/>
-        </w:rPr>
-        <w:t xml:space="preserve">    </w:t>
-      </w:r>
-      <w:proofErr w:type="spellStart"/>
-      <w:proofErr w:type="gramStart"/>
-      <w:r>
-        <w:rPr>
-          <w:lang w:val="tr-TR"/>
-        </w:rPr>
-        <w:t>teams</w:t>
-      </w:r>
-      <w:proofErr w:type="gramEnd"/>
-      <w:r>
-        <w:rPr>
-          <w:lang w:val="tr-TR"/>
-        </w:rPr>
-        <w:t>_result</w:t>
-      </w:r>
-      <w:proofErr w:type="spellEnd"/>
-      <w:r>
-        <w:rPr>
-          <w:lang w:val="tr-TR"/>
-        </w:rPr>
-        <w:t xml:space="preserve"> JSON,</w:t>
-      </w:r>
-    </w:p>
-    <w:p>
-      <w:pPr>
-        <w:rPr>
-          <w:lang w:val="tr-TR"/>
-        </w:rPr>
-      </w:pPr>
-      <w:r>
-        <w:rPr>
-          <w:lang w:val="tr-TR"/>
-        </w:rPr>
         <w:t>    FOREIGN KEY (</w:t>
       </w:r>
       <w:proofErr w:type="spellStart"/>
@@ -5910,7 +6802,6 @@
         <w:rPr>
           <w:lang w:val="tr-TR"/>
         </w:rPr>
-        <w:lastRenderedPageBreak/>
         <w:t xml:space="preserve">    </w:t>
       </w:r>
       <w:proofErr w:type="spellStart"/>
@@ -6917,7 +7808,6 @@
           <w:iCs/>
           <w:lang w:val="tr-TR"/>
         </w:rPr>
-        <w:lastRenderedPageBreak/>
         <w:t xml:space="preserve">-- </w:t>
       </w:r>
       <w:proofErr w:type="spellStart"/>
@@ -7924,6 +8814,12 @@
     <w:p/>
     <w:p/>
     <w:p/>
+    <w:p/>
+    <w:p/>
+    <w:p/>
+    <w:p/>
+    <w:p/>
+    <w:p/>
     <w:p>
       <w:pPr>
         <w:rPr>
@@ -7946,10 +8842,478 @@
     </w:p>
     <w:p>
       <w:r>
-        <w:t>A</w:t>
-      </w:r>
-    </w:p>
-    <w:p/>
+        <w:t xml:space="preserve">For our database design to be as realistic as possible, we have spent a great amount of effort on the population script. We are using a python script to populate the tables through an </w:t>
+      </w:r>
+      <w:proofErr w:type="gramStart"/>
+      <w:r>
+        <w:t>object oriented</w:t>
+      </w:r>
+      <w:proofErr w:type="gramEnd"/>
+      <w:r>
+        <w:t xml:space="preserve"> point of view. </w:t>
+      </w:r>
+    </w:p>
+    <w:p>
+      <w:proofErr w:type="gramStart"/>
+      <w:r>
+        <w:t>Firstly</w:t>
+      </w:r>
+      <w:proofErr w:type="gramEnd"/>
+      <w:r>
+        <w:t xml:space="preserve"> sports are created each which specific set of rules stored in unique JSON files.</w:t>
+      </w:r>
+      <w:r>
+        <w:t xml:space="preserve"> Then tournaments of certain sport types are created. Then teams of certain sport types are created and are placed in these </w:t>
+      </w:r>
+      <w:r>
+        <w:t>tournaments</w:t>
+      </w:r>
+      <w:r>
+        <w:t xml:space="preserve">. The team creation and addition </w:t>
+      </w:r>
+      <w:proofErr w:type="gramStart"/>
+      <w:r>
+        <w:t>is</w:t>
+      </w:r>
+      <w:proofErr w:type="gramEnd"/>
+      <w:r>
+        <w:t xml:space="preserve"> randomized in order to </w:t>
+      </w:r>
+      <w:r>
+        <w:t>realistically</w:t>
+      </w:r>
+      <w:r>
+        <w:t xml:space="preserve"> model, a team (say a football team) join more th</w:t>
+      </w:r>
+      <w:r>
+        <w:t>e</w:t>
+      </w:r>
+      <w:r>
+        <w:t xml:space="preserve"> 1 tournaments (may not join a tournament, may join all the football tournaments, may join only some of them). </w:t>
+      </w:r>
+    </w:p>
+    <w:p>
+      <w:r>
+        <w:t xml:space="preserve">Then players are generated again using the “randomness” we are creating and placing players </w:t>
+      </w:r>
+      <w:proofErr w:type="gramStart"/>
+      <w:r>
+        <w:t>in order to</w:t>
+      </w:r>
+      <w:proofErr w:type="gramEnd"/>
+      <w:r>
+        <w:t xml:space="preserve"> preserve the notion that “teams may change players over time”.</w:t>
+      </w:r>
+      <w:r>
+        <w:t xml:space="preserve"> Then players</w:t>
+      </w:r>
+      <w:r>
+        <w:t xml:space="preserve"> </w:t>
+      </w:r>
+      <w:r>
+        <w:t xml:space="preserve">Each tournament is given a realistic location </w:t>
+      </w:r>
+      <w:proofErr w:type="gramStart"/>
+      <w:r>
+        <w:t>in order to</w:t>
+      </w:r>
+      <w:proofErr w:type="gramEnd"/>
+      <w:r>
+        <w:t xml:space="preserve"> better create the </w:t>
+      </w:r>
+      <w:r>
+        <w:t>realism</w:t>
+      </w:r>
+      <w:r>
+        <w:t>.</w:t>
+      </w:r>
+      <w:r>
+        <w:t xml:space="preserve"> </w:t>
+      </w:r>
+      <w:r>
+        <w:t xml:space="preserve"> </w:t>
+      </w:r>
+      <w:r>
+        <w:t xml:space="preserve">For example, online </w:t>
+      </w:r>
+      <w:proofErr w:type="spellStart"/>
+      <w:r>
+        <w:t>pbug</w:t>
+      </w:r>
+      <w:proofErr w:type="spellEnd"/>
+      <w:r>
+        <w:t xml:space="preserve"> tournaments can only be played in the location in “Internet”.</w:t>
+      </w:r>
+    </w:p>
+    <w:p>
+      <w:r>
+        <w:t>The participation of teams in matches is logged, avoiding duplicates, and referees are assigned to matches based on the sport type and required count</w:t>
+      </w:r>
+      <w:r>
+        <w:t>.</w:t>
+      </w:r>
+    </w:p>
+    <w:p>
+      <w:pPr>
+        <w:spacing w:line="240" w:lineRule="auto"/>
+      </w:pPr>
+      <w:r>
+        <w:t xml:space="preserve">More than 2 teams may participate in a single match, depending on the sport type. For example, for football 2 teams can participate in a match but for cycling or </w:t>
+      </w:r>
+      <w:proofErr w:type="spellStart"/>
+      <w:r>
+        <w:t>pubg</w:t>
+      </w:r>
+      <w:proofErr w:type="spellEnd"/>
+      <w:r>
+        <w:t xml:space="preserve"> team sizes may differ.</w:t>
+      </w:r>
+      <w:r>
+        <w:t xml:space="preserve"> This constraint is handled by the population code.</w:t>
+      </w:r>
+    </w:p>
+    <w:p>
+      <w:r>
+        <w:t>T</w:t>
+      </w:r>
+      <w:r>
+        <w:t>he entire process is carefully structured to simulate a fully populated sports tournament system, with teams, players, referees, matches, and coaches linked together effectively.</w:t>
+      </w:r>
+    </w:p>
+    <w:p>
+      <w:pPr>
+        <w:rPr>
+          <w:lang w:val="tr-TR"/>
+        </w:rPr>
+      </w:pPr>
+      <w:proofErr w:type="spellStart"/>
+      <w:r>
+        <w:rPr>
+          <w:lang w:val="tr-TR"/>
+        </w:rPr>
+        <w:t>All</w:t>
+      </w:r>
+      <w:proofErr w:type="spellEnd"/>
+      <w:r>
+        <w:rPr>
+          <w:lang w:val="tr-TR"/>
+        </w:rPr>
+        <w:t xml:space="preserve"> of </w:t>
+      </w:r>
+      <w:proofErr w:type="spellStart"/>
+      <w:r>
+        <w:rPr>
+          <w:lang w:val="tr-TR"/>
+        </w:rPr>
+        <w:t>these</w:t>
+      </w:r>
+      <w:proofErr w:type="spellEnd"/>
+      <w:r>
+        <w:rPr>
+          <w:lang w:val="tr-TR"/>
+        </w:rPr>
+        <w:t xml:space="preserve"> </w:t>
+      </w:r>
+      <w:proofErr w:type="spellStart"/>
+      <w:r>
+        <w:rPr>
+          <w:lang w:val="tr-TR"/>
+        </w:rPr>
+        <w:t>numbers</w:t>
+      </w:r>
+      <w:proofErr w:type="spellEnd"/>
+      <w:r>
+        <w:rPr>
+          <w:lang w:val="tr-TR"/>
+        </w:rPr>
+        <w:t xml:space="preserve"> </w:t>
+      </w:r>
+      <w:proofErr w:type="spellStart"/>
+      <w:r>
+        <w:rPr>
+          <w:lang w:val="tr-TR"/>
+        </w:rPr>
+        <w:t>are</w:t>
+      </w:r>
+      <w:proofErr w:type="spellEnd"/>
+      <w:r>
+        <w:rPr>
+          <w:lang w:val="tr-TR"/>
+        </w:rPr>
+        <w:t xml:space="preserve"> </w:t>
+      </w:r>
+      <w:proofErr w:type="spellStart"/>
+      <w:r>
+        <w:rPr>
+          <w:lang w:val="tr-TR"/>
+        </w:rPr>
+        <w:t>applicable</w:t>
+      </w:r>
+      <w:proofErr w:type="spellEnd"/>
+      <w:r>
+        <w:rPr>
+          <w:lang w:val="tr-TR"/>
+        </w:rPr>
+        <w:t xml:space="preserve"> </w:t>
+      </w:r>
+      <w:proofErr w:type="spellStart"/>
+      <w:r>
+        <w:rPr>
+          <w:lang w:val="tr-TR"/>
+        </w:rPr>
+        <w:t>to</w:t>
+      </w:r>
+      <w:proofErr w:type="spellEnd"/>
+      <w:r>
+        <w:rPr>
+          <w:lang w:val="tr-TR"/>
+        </w:rPr>
+        <w:t xml:space="preserve"> </w:t>
+      </w:r>
+      <w:proofErr w:type="spellStart"/>
+      <w:r>
+        <w:rPr>
+          <w:lang w:val="tr-TR"/>
+        </w:rPr>
+        <w:t>changes</w:t>
+      </w:r>
+      <w:proofErr w:type="spellEnd"/>
+    </w:p>
+    <w:p>
+      <w:pPr>
+        <w:rPr>
+          <w:lang w:val="tr-TR"/>
+        </w:rPr>
+      </w:pPr>
+      <w:proofErr w:type="spellStart"/>
+      <w:proofErr w:type="gramStart"/>
+      <w:r>
+        <w:rPr>
+          <w:lang w:val="tr-TR"/>
+        </w:rPr>
+        <w:t>num</w:t>
+      </w:r>
+      <w:proofErr w:type="gramEnd"/>
+      <w:r>
+        <w:rPr>
+          <w:lang w:val="tr-TR"/>
+        </w:rPr>
+        <w:t>_tournaments</w:t>
+      </w:r>
+      <w:proofErr w:type="spellEnd"/>
+      <w:r>
+        <w:rPr>
+          <w:lang w:val="tr-TR"/>
+        </w:rPr>
+        <w:t xml:space="preserve"> = 30</w:t>
+      </w:r>
+    </w:p>
+    <w:p>
+      <w:pPr>
+        <w:rPr>
+          <w:lang w:val="tr-TR"/>
+        </w:rPr>
+      </w:pPr>
+      <w:proofErr w:type="spellStart"/>
+      <w:proofErr w:type="gramStart"/>
+      <w:r>
+        <w:rPr>
+          <w:lang w:val="tr-TR"/>
+        </w:rPr>
+        <w:t>num</w:t>
+      </w:r>
+      <w:proofErr w:type="gramEnd"/>
+      <w:r>
+        <w:rPr>
+          <w:lang w:val="tr-TR"/>
+        </w:rPr>
+        <w:t>_teams_total</w:t>
+      </w:r>
+      <w:proofErr w:type="spellEnd"/>
+      <w:r>
+        <w:rPr>
+          <w:lang w:val="tr-TR"/>
+        </w:rPr>
+        <w:t xml:space="preserve"> = 200</w:t>
+      </w:r>
+    </w:p>
+    <w:p>
+      <w:pPr>
+        <w:rPr>
+          <w:lang w:val="tr-TR"/>
+        </w:rPr>
+      </w:pPr>
+      <w:proofErr w:type="spellStart"/>
+      <w:proofErr w:type="gramStart"/>
+      <w:r>
+        <w:rPr>
+          <w:lang w:val="tr-TR"/>
+        </w:rPr>
+        <w:t>num</w:t>
+      </w:r>
+      <w:proofErr w:type="gramEnd"/>
+      <w:r>
+        <w:rPr>
+          <w:lang w:val="tr-TR"/>
+        </w:rPr>
+        <w:t>_coaches</w:t>
+      </w:r>
+      <w:proofErr w:type="spellEnd"/>
+      <w:r>
+        <w:rPr>
+          <w:lang w:val="tr-TR"/>
+        </w:rPr>
+        <w:t xml:space="preserve"> = </w:t>
+      </w:r>
+      <w:proofErr w:type="spellStart"/>
+      <w:r>
+        <w:rPr>
+          <w:lang w:val="tr-TR"/>
+        </w:rPr>
+        <w:t>num_teams_total</w:t>
+      </w:r>
+      <w:proofErr w:type="spellEnd"/>
+    </w:p>
+    <w:p>
+      <w:pPr>
+        <w:rPr>
+          <w:lang w:val="tr-TR"/>
+        </w:rPr>
+      </w:pPr>
+      <w:proofErr w:type="spellStart"/>
+      <w:proofErr w:type="gramStart"/>
+      <w:r>
+        <w:rPr>
+          <w:lang w:val="tr-TR"/>
+        </w:rPr>
+        <w:t>num</w:t>
+      </w:r>
+      <w:proofErr w:type="gramEnd"/>
+      <w:r>
+        <w:rPr>
+          <w:lang w:val="tr-TR"/>
+        </w:rPr>
+        <w:t>_referees</w:t>
+      </w:r>
+      <w:proofErr w:type="spellEnd"/>
+      <w:r>
+        <w:rPr>
+          <w:lang w:val="tr-TR"/>
+        </w:rPr>
+        <w:t xml:space="preserve"> = 20</w:t>
+      </w:r>
+    </w:p>
+    <w:p>
+      <w:r>
+        <w:t xml:space="preserve">num </w:t>
+      </w:r>
+      <w:proofErr w:type="gramStart"/>
+      <w:r>
+        <w:t>players:</w:t>
+      </w:r>
+      <w:proofErr w:type="gramEnd"/>
+      <w:r>
+        <w:t xml:space="preserve"> differs due to randomization</w:t>
+      </w:r>
+      <w:r>
+        <w:t xml:space="preserve">. </w:t>
+      </w:r>
+      <w:proofErr w:type="gramStart"/>
+      <w:r>
+        <w:t>Currently  8988</w:t>
+      </w:r>
+      <w:proofErr w:type="gramEnd"/>
+      <w:r>
+        <w:t xml:space="preserve"> </w:t>
+      </w:r>
+      <w:proofErr w:type="spellStart"/>
+      <w:r>
+        <w:t>palyers</w:t>
+      </w:r>
+      <w:proofErr w:type="spellEnd"/>
+      <w:r>
+        <w:t xml:space="preserve"> exist. </w:t>
+      </w:r>
+    </w:p>
+    <w:p>
+      <w:r>
+        <w:t xml:space="preserve">The code allows for </w:t>
+      </w:r>
+      <w:proofErr w:type="gramStart"/>
+      <w:r>
+        <w:t>any number</w:t>
+      </w:r>
+      <w:proofErr w:type="gramEnd"/>
+      <w:r>
+        <w:t xml:space="preserve"> individual of </w:t>
+      </w:r>
+      <w:proofErr w:type="spellStart"/>
+      <w:proofErr w:type="gramStart"/>
+      <w:r>
+        <w:t>teams,tournaments</w:t>
+      </w:r>
+      <w:proofErr w:type="gramEnd"/>
+      <w:r>
+        <w:t>,referees,coaches</w:t>
+      </w:r>
+      <w:proofErr w:type="spellEnd"/>
+      <w:r>
+        <w:t xml:space="preserve"> and consequently players to be generated and harmonizes them together to provide maximum efficiency. </w:t>
+      </w:r>
+    </w:p>
+    <w:p>
+      <w:r>
+        <w:t xml:space="preserve">We have added many player statistics and attributes </w:t>
+      </w:r>
+      <w:proofErr w:type="gramStart"/>
+      <w:r>
+        <w:t>in order to</w:t>
+      </w:r>
+      <w:proofErr w:type="gramEnd"/>
+      <w:r>
+        <w:t xml:space="preserve"> better present each player.</w:t>
+      </w:r>
+    </w:p>
+    <w:p>
+      <w:r>
+        <w:lastRenderedPageBreak/>
+        <w:drawing>
+          <wp:inline distT="0" distB="0" distL="0" distR="0" wp14:anchorId="166B3D35" wp14:editId="19B20266">
+            <wp:extent cx="5001323" cy="5020376"/>
+            <wp:effectExtent l="0" t="0" r="8890" b="8890"/>
+            <wp:docPr id="1251050725" name="Resim 1" descr="metin, ekran görüntüsü, ekran, görüntüleme, yazılım içeren bir resim&#10;&#10;Açıklama otomatik olarak oluşturuldu"/>
+            <wp:cNvGraphicFramePr>
+              <a:graphicFrameLocks xmlns:a="http://schemas.openxmlformats.org/drawingml/2006/main" noChangeAspect="1"/>
+            </wp:cNvGraphicFramePr>
+            <a:graphic xmlns:a="http://schemas.openxmlformats.org/drawingml/2006/main">
+              <a:graphicData uri="http://schemas.openxmlformats.org/drawingml/2006/picture">
+                <pic:pic xmlns:pic="http://schemas.openxmlformats.org/drawingml/2006/picture">
+                  <pic:nvPicPr>
+                    <pic:cNvPr id="1251050725" name="Resim 1" descr="metin, ekran görüntüsü, ekran, görüntüleme, yazılım içeren bir resim&#10;&#10;Açıklama otomatik olarak oluşturuldu"/>
+                    <pic:cNvPicPr/>
+                  </pic:nvPicPr>
+                  <pic:blipFill>
+                    <a:blip r:embed="rId8"/>
+                    <a:stretch>
+                      <a:fillRect/>
+                    </a:stretch>
+                  </pic:blipFill>
+                  <pic:spPr>
+                    <a:xfrm>
+                      <a:off x="0" y="0"/>
+                      <a:ext cx="5001323" cy="5020376"/>
+                    </a:xfrm>
+                    <a:prstGeom prst="rect">
+                      <a:avLst/>
+                    </a:prstGeom>
+                  </pic:spPr>
+                </pic:pic>
+              </a:graphicData>
+            </a:graphic>
+          </wp:inline>
+        </w:drawing>
+      </w:r>
+    </w:p>
     <w:p>
       <w:pPr>
         <w:rPr>
@@ -8104,7 +9468,7 @@
                     <pic:cNvPicPr/>
                   </pic:nvPicPr>
                   <pic:blipFill>
-                    <a:blip r:embed="rId5"/>
+                    <a:blip r:embed="rId9"/>
                     <a:stretch>
                       <a:fillRect/>
                     </a:stretch>
@@ -8196,6 +9560,7 @@
           <w:bCs/>
           <w:noProof/>
         </w:rPr>
+        <w:lastRenderedPageBreak/>
         <w:t xml:space="preserve"> </w:t>
       </w:r>
       <w:r>
@@ -8220,7 +9585,7 @@
                     <pic:cNvPicPr/>
                   </pic:nvPicPr>
                   <pic:blipFill>
-                    <a:blip r:embed="rId6"/>
+                    <a:blip r:embed="rId10"/>
                     <a:stretch>
                       <a:fillRect/>
                     </a:stretch>
@@ -8438,7 +9803,6 @@
           <w:b/>
           <w:bCs/>
         </w:rPr>
-        <w:lastRenderedPageBreak/>
         <w:tab/>
         <w:t>WHERE name = 'basketball'</w:t>
       </w:r>
@@ -8530,7 +9894,7 @@
                     <pic:cNvPicPr/>
                   </pic:nvPicPr>
                   <pic:blipFill>
-                    <a:blip r:embed="rId7"/>
+                    <a:blip r:embed="rId11"/>
                     <a:stretch>
                       <a:fillRect/>
                     </a:stretch>
@@ -8619,6 +9983,7 @@
           <w:bCs/>
           <w:noProof/>
         </w:rPr>
+        <w:lastRenderedPageBreak/>
         <w:drawing>
           <wp:inline distT="0" distB="0" distL="0" distR="0" wp14:anchorId="2A9D35EB" wp14:editId="6C2A3399">
             <wp:extent cx="4172532" cy="2114845"/>
@@ -8635,7 +10000,7 @@
                     <pic:cNvPicPr/>
                   </pic:nvPicPr>
                   <pic:blipFill>
-                    <a:blip r:embed="rId8"/>
+                    <a:blip r:embed="rId12"/>
                     <a:stretch>
                       <a:fillRect/>
                     </a:stretch>
@@ -8731,7 +10096,7 @@
                     <pic:cNvPicPr/>
                   </pic:nvPicPr>
                   <pic:blipFill>
-                    <a:blip r:embed="rId9"/>
+                    <a:blip r:embed="rId13"/>
                     <a:stretch>
                       <a:fillRect/>
                     </a:stretch>
@@ -8875,7 +10240,6 @@
           <w:bCs/>
           <w:noProof/>
         </w:rPr>
-        <w:lastRenderedPageBreak/>
         <w:drawing>
           <wp:inline distT="0" distB="0" distL="0" distR="0" wp14:anchorId="4A787BC3" wp14:editId="0B30B17F">
             <wp:extent cx="2105319" cy="2257740"/>
@@ -8892,7 +10256,7 @@
                     <pic:cNvPicPr/>
                   </pic:nvPicPr>
                   <pic:blipFill>
-                    <a:blip r:embed="rId10"/>
+                    <a:blip r:embed="rId14"/>
                     <a:stretch>
                       <a:fillRect/>
                     </a:stretch>
@@ -9027,6 +10391,7 @@
           <w:bCs/>
           <w:noProof/>
         </w:rPr>
+        <w:lastRenderedPageBreak/>
         <w:drawing>
           <wp:inline distT="0" distB="0" distL="0" distR="0" wp14:anchorId="66161DD1" wp14:editId="7982BC1B">
             <wp:extent cx="2476846" cy="2124371"/>
@@ -9043,7 +10408,7 @@
                     <pic:cNvPicPr/>
                   </pic:nvPicPr>
                   <pic:blipFill>
-                    <a:blip r:embed="rId11"/>
+                    <a:blip r:embed="rId15"/>
                     <a:stretch>
                       <a:fillRect/>
                     </a:stretch>
@@ -9200,7 +10565,6 @@
           <w:bCs/>
           <w:noProof/>
         </w:rPr>
-        <w:lastRenderedPageBreak/>
         <w:drawing>
           <wp:inline distT="0" distB="0" distL="0" distR="0" wp14:anchorId="27774834" wp14:editId="2619B80D">
             <wp:extent cx="2133898" cy="5163271"/>
@@ -9217,7 +10581,7 @@
                     <pic:cNvPicPr/>
                   </pic:nvPicPr>
                   <pic:blipFill>
-                    <a:blip r:embed="rId12"/>
+                    <a:blip r:embed="rId16"/>
                     <a:stretch>
                       <a:fillRect/>
                     </a:stretch>
@@ -9522,7 +10886,6 @@
           <w:b/>
           <w:bCs/>
         </w:rPr>
-        <w:lastRenderedPageBreak/>
         <w:t>Get all players for a specific team (e.g., Team A)</w:t>
       </w:r>
     </w:p>
@@ -9556,7 +10919,7 @@
                     <pic:cNvPicPr/>
                   </pic:nvPicPr>
                   <pic:blipFill>
-                    <a:blip r:embed="rId13"/>
+                    <a:blip r:embed="rId17"/>
                     <a:stretch>
                       <a:fillRect/>
                     </a:stretch>
@@ -9639,7 +11002,7 @@
                     <pic:cNvPicPr/>
                   </pic:nvPicPr>
                   <pic:blipFill>
-                    <a:blip r:embed="rId14"/>
+                    <a:blip r:embed="rId18"/>
                     <a:stretch>
                       <a:fillRect/>
                     </a:stretch>
@@ -9899,6 +11262,7 @@
           <w:bCs/>
           <w:noProof/>
         </w:rPr>
+        <w:lastRenderedPageBreak/>
         <w:drawing>
           <wp:inline distT="0" distB="0" distL="0" distR="0" wp14:anchorId="2971AFF3" wp14:editId="0977CC08">
             <wp:extent cx="1152686" cy="2181529"/>
@@ -9915,7 +11279,7 @@
                     <pic:cNvPicPr/>
                   </pic:nvPicPr>
                   <pic:blipFill>
-                    <a:blip r:embed="rId15"/>
+                    <a:blip r:embed="rId19"/>
                     <a:stretch>
                       <a:fillRect/>
                     </a:stretch>
@@ -10011,7 +11375,7 @@
                     <pic:cNvPicPr/>
                   </pic:nvPicPr>
                   <pic:blipFill>
-                    <a:blip r:embed="rId16"/>
+                    <a:blip r:embed="rId20"/>
                     <a:stretch>
                       <a:fillRect/>
                     </a:stretch>
@@ -10045,7 +11409,6 @@
           <w:b/>
           <w:bCs/>
         </w:rPr>
-        <w:lastRenderedPageBreak/>
         <w:t>If location = ‘Internet’:</w:t>
       </w:r>
     </w:p>
@@ -10079,7 +11442,7 @@
                     <pic:cNvPicPr/>
                   </pic:nvPicPr>
                   <pic:blipFill>
-                    <a:blip r:embed="rId17"/>
+                    <a:blip r:embed="rId21"/>
                     <a:stretch>
                       <a:fillRect/>
                     </a:stretch>
@@ -10264,7 +11627,7 @@
                     <pic:cNvPicPr/>
                   </pic:nvPicPr>
                   <pic:blipFill>
-                    <a:blip r:embed="rId18"/>
+                    <a:blip r:embed="rId22"/>
                     <a:stretch>
                       <a:fillRect/>
                     </a:stretch>
@@ -10392,6 +11755,7 @@
           <w:bCs/>
           <w:noProof/>
         </w:rPr>
+        <w:lastRenderedPageBreak/>
         <w:drawing>
           <wp:inline distT="0" distB="0" distL="0" distR="0" wp14:anchorId="025D91A5" wp14:editId="5AA910AD">
             <wp:extent cx="2191056" cy="2324424"/>
@@ -10408,7 +11772,7 @@
                     <pic:cNvPicPr/>
                   </pic:nvPicPr>
                   <pic:blipFill>
-                    <a:blip r:embed="rId19"/>
+                    <a:blip r:embed="rId23"/>
                     <a:stretch>
                       <a:fillRect/>
                     </a:stretch>
@@ -10552,7 +11916,7 @@
                     <pic:cNvPicPr/>
                   </pic:nvPicPr>
                   <pic:blipFill>
-                    <a:blip r:embed="rId20"/>
+                    <a:blip r:embed="rId24"/>
                     <a:stretch>
                       <a:fillRect/>
                     </a:stretch>
@@ -10792,7 +12156,6 @@
           <w:b/>
           <w:bCs/>
         </w:rPr>
-        <w:lastRenderedPageBreak/>
         <w:t xml:space="preserve">SELECT </w:t>
       </w:r>
       <w:proofErr w:type="gramStart"/>
@@ -10890,7 +12253,7 @@
                     <pic:cNvPicPr/>
                   </pic:nvPicPr>
                   <pic:blipFill>
-                    <a:blip r:embed="rId21"/>
+                    <a:blip r:embed="rId25"/>
                     <a:stretch>
                       <a:fillRect/>
                     </a:stretch>
@@ -11268,6 +12631,7 @@
           <w:bCs/>
           <w:noProof/>
         </w:rPr>
+        <w:lastRenderedPageBreak/>
         <w:drawing>
           <wp:inline distT="0" distB="0" distL="0" distR="0" wp14:anchorId="4BA0327A" wp14:editId="5BBD3EE5">
             <wp:extent cx="1848108" cy="2172003"/>
@@ -11284,7 +12648,7 @@
                     <pic:cNvPicPr/>
                   </pic:nvPicPr>
                   <pic:blipFill>
-                    <a:blip r:embed="rId22"/>
+                    <a:blip r:embed="rId26"/>
                     <a:stretch>
                       <a:fillRect/>
                     </a:stretch>
@@ -11621,7 +12985,6 @@
           <w:bCs/>
           <w:noProof/>
         </w:rPr>
-        <w:lastRenderedPageBreak/>
         <w:drawing>
           <wp:inline distT="0" distB="0" distL="0" distR="0" wp14:anchorId="0622C976" wp14:editId="7F97676A">
             <wp:extent cx="1848108" cy="2162477"/>
@@ -11638,7 +13001,7 @@
                     <pic:cNvPicPr/>
                   </pic:nvPicPr>
                   <pic:blipFill>
-                    <a:blip r:embed="rId23"/>
+                    <a:blip r:embed="rId27"/>
                     <a:stretch>
                       <a:fillRect/>
                     </a:stretch>
@@ -11766,7 +13129,7 @@
                     <pic:cNvPicPr/>
                   </pic:nvPicPr>
                   <pic:blipFill>
-                    <a:blip r:embed="rId24"/>
+                    <a:blip r:embed="rId28"/>
                     <a:stretch>
                       <a:fillRect/>
                     </a:stretch>
@@ -11804,6 +13167,7 @@
           <w:b/>
           <w:bCs/>
         </w:rPr>
+        <w:lastRenderedPageBreak/>
         <w:t xml:space="preserve">SELECT </w:t>
       </w:r>
       <w:proofErr w:type="spellStart"/>
@@ -11917,7 +13281,7 @@
                     <pic:cNvPicPr/>
                   </pic:nvPicPr>
                   <pic:blipFill>
-                    <a:blip r:embed="rId25"/>
+                    <a:blip r:embed="rId29"/>
                     <a:stretch>
                       <a:fillRect/>
                     </a:stretch>
@@ -12068,7 +13432,6 @@
           <w:bCs/>
           <w:noProof/>
         </w:rPr>
-        <w:lastRenderedPageBreak/>
         <w:drawing>
           <wp:inline distT="0" distB="0" distL="0" distR="0" wp14:anchorId="7C343E9F" wp14:editId="7B53474E">
             <wp:extent cx="2295845" cy="2076740"/>
@@ -12085,7 +13448,7 @@
                     <pic:cNvPicPr/>
                   </pic:nvPicPr>
                   <pic:blipFill>
-                    <a:blip r:embed="rId26"/>
+                    <a:blip r:embed="rId30"/>
                     <a:stretch>
                       <a:fillRect/>
                     </a:stretch>
@@ -12245,7 +13608,7 @@
                     <pic:cNvPicPr/>
                   </pic:nvPicPr>
                   <pic:blipFill>
-                    <a:blip r:embed="rId27"/>
+                    <a:blip r:embed="rId31"/>
                     <a:stretch>
                       <a:fillRect/>
                     </a:stretch>
@@ -12414,6 +13777,7 @@
           <w:bCs/>
           <w:noProof/>
         </w:rPr>
+        <w:lastRenderedPageBreak/>
         <w:drawing>
           <wp:inline distT="0" distB="0" distL="0" distR="0" wp14:anchorId="38D085F8" wp14:editId="32B05097">
             <wp:extent cx="2324424" cy="2210108"/>
@@ -12430,7 +13794,7 @@
                     <pic:cNvPicPr/>
                   </pic:nvPicPr>
                   <pic:blipFill>
-                    <a:blip r:embed="rId28"/>
+                    <a:blip r:embed="rId32"/>
                     <a:stretch>
                       <a:fillRect/>
                     </a:stretch>
@@ -12621,7 +13985,6 @@
           <w:b/>
           <w:bCs/>
         </w:rPr>
-        <w:lastRenderedPageBreak/>
         <w:t xml:space="preserve">Find all players coached by a specific coach. </w:t>
       </w:r>
       <w:r>
@@ -12646,7 +14009,7 @@
                     <pic:cNvPicPr/>
                   </pic:nvPicPr>
                   <pic:blipFill>
-                    <a:blip r:embed="rId29"/>
+                    <a:blip r:embed="rId33"/>
                     <a:stretch>
                       <a:fillRect/>
                     </a:stretch>
@@ -12829,7 +14192,7 @@
                     <pic:cNvPicPr/>
                   </pic:nvPicPr>
                   <pic:blipFill>
-                    <a:blip r:embed="rId30"/>
+                    <a:blip r:embed="rId34"/>
                     <a:stretch>
                       <a:fillRect/>
                     </a:stretch>
@@ -12884,6 +14247,7 @@
           <w:sz w:val="48"/>
           <w:szCs w:val="48"/>
         </w:rPr>
+        <w:lastRenderedPageBreak/>
         <w:t xml:space="preserve">PERFORMANCE </w:t>
       </w:r>
     </w:p>
@@ -13030,382 +14394,379 @@
         <w:t>as these columns are commonly used in queries with WHERE, JOIN, or GROUP BY clauses</w:t>
       </w:r>
       <w:r>
-        <w:t xml:space="preserve"> were an initial decision we </w:t>
-      </w:r>
+        <w:t xml:space="preserve"> were an initial decision we have concluded on</w:t>
+      </w:r>
+      <w:r>
+        <w:t>.</w:t>
+      </w:r>
+      <w:r>
+        <w:t xml:space="preserve"> We have also indexed coach names and surnames because they were also very widely used.</w:t>
+      </w:r>
+      <w:r>
+        <w:t xml:space="preserve"> </w:t>
+      </w:r>
+      <w:r>
+        <w:t xml:space="preserve"> </w:t>
+      </w:r>
+    </w:p>
+    <w:p>
+      <w:r>
+        <w:t xml:space="preserve">For example, queries like </w:t>
+      </w:r>
+      <w:r>
+        <w:t xml:space="preserve">SELECT </w:t>
+      </w:r>
+      <w:proofErr w:type="spellStart"/>
+      <w:r>
+        <w:t>team_id</w:t>
+      </w:r>
+      <w:proofErr w:type="spellEnd"/>
+      <w:r>
+        <w:t xml:space="preserve">, name FROM Teams WHERE </w:t>
+      </w:r>
+      <w:proofErr w:type="spellStart"/>
+      <w:r>
+        <w:t>team_id</w:t>
+      </w:r>
+      <w:proofErr w:type="spellEnd"/>
+      <w:r>
+        <w:t xml:space="preserve"> NOT IN (SELECT </w:t>
+      </w:r>
+      <w:proofErr w:type="spellStart"/>
+      <w:r>
+        <w:t>team_id</w:t>
+      </w:r>
+      <w:proofErr w:type="spellEnd"/>
+      <w:r>
+        <w:t xml:space="preserve"> FROM </w:t>
+      </w:r>
+      <w:proofErr w:type="spellStart"/>
+      <w:r>
+        <w:t>Team_Tournament_Participation</w:t>
+      </w:r>
+      <w:proofErr w:type="spellEnd"/>
+      <w:r>
+        <w:t xml:space="preserve"> WHERE </w:t>
+      </w:r>
+      <w:proofErr w:type="spellStart"/>
+      <w:r>
+        <w:t>tournament_id</w:t>
+      </w:r>
+      <w:proofErr w:type="spellEnd"/>
+      <w:r>
+        <w:t xml:space="preserve"> = 5);</w:t>
+      </w:r>
+      <w:r>
+        <w:t xml:space="preserve"> suffered from</w:t>
+      </w:r>
+      <w:r>
+        <w:t xml:space="preserve"> slight performance degradation, as the index has to be maintained and accessed for each subquery condition</w:t>
+      </w:r>
+      <w:r>
+        <w:t xml:space="preserve"> and not indexed name attribute from teams was used in addition to the indexed </w:t>
+      </w:r>
+      <w:proofErr w:type="spellStart"/>
+      <w:r>
+        <w:t>team_id</w:t>
+      </w:r>
+      <w:proofErr w:type="spellEnd"/>
+      <w:r>
+        <w:t xml:space="preserve"> in teams.</w:t>
+      </w:r>
+    </w:p>
+    <w:p>
+      <w:pPr>
+        <w:rPr>
+          <w:b/>
+          <w:bCs/>
+        </w:rPr>
+      </w:pPr>
+    </w:p>
+    <w:p>
+      <w:pPr>
+        <w:rPr>
+          <w:b/>
+          <w:bCs/>
+        </w:rPr>
+      </w:pPr>
+      <w:r>
+        <w:rPr>
+          <w:b/>
+          <w:bCs/>
+        </w:rPr>
+        <w:t>Impact of changes and how the tests are concluded:</w:t>
+      </w:r>
+    </w:p>
+    <w:p>
+      <w:pPr>
+        <w:rPr>
+          <w:b/>
+          <w:bCs/>
+        </w:rPr>
+      </w:pPr>
+    </w:p>
+    <w:p>
+      <w:r>
+        <w:t xml:space="preserve">30 common queries are presented. </w:t>
+      </w:r>
+      <w:proofErr w:type="gramStart"/>
+      <w:r>
+        <w:t>All of</w:t>
+      </w:r>
+      <w:proofErr w:type="gramEnd"/>
+      <w:r>
+        <w:t xml:space="preserve"> these queries are tested on the database populated with the same data on indexed and not indexed versions. The results reveal that most of the queries are positively affected by the indices. </w:t>
+      </w:r>
+      <w:proofErr w:type="gramStart"/>
+      <w:r>
+        <w:t>However</w:t>
+      </w:r>
+      <w:proofErr w:type="gramEnd"/>
+      <w:r>
+        <w:t xml:space="preserve"> there were certain </w:t>
+      </w:r>
+      <w:proofErr w:type="gramStart"/>
+      <w:r>
+        <w:t>occurrences,</w:t>
+      </w:r>
+      <w:proofErr w:type="gramEnd"/>
+      <w:r>
+        <w:t xml:space="preserve"> where the created overhead was seen to be more costly, hence not every query’s runtime increased.</w:t>
+      </w:r>
+    </w:p>
+    <w:p/>
+    <w:p>
+      <w:r>
+        <w:t xml:space="preserve">The python file “performance_test.py”, runs </w:t>
+      </w:r>
+      <w:proofErr w:type="gramStart"/>
+      <w:r>
+        <w:t>all of</w:t>
+      </w:r>
+      <w:proofErr w:type="gramEnd"/>
+      <w:r>
+        <w:t xml:space="preserve"> the common queries one by one on the database, and records each query’s runtime in a file. This file is run 2 times, once with the database initialization script with no indices and once with the database script with indices. Each individual query result is presented in “query_times_no_indices.txt” and “query_times_with_indices.txt”.</w:t>
+      </w:r>
+    </w:p>
+    <w:p/>
+    <w:p>
+      <w:r>
+        <w:t xml:space="preserve">Then another python script “performance_test_print.py”, calculates the time improvement between each query in the </w:t>
+      </w:r>
+      <w:proofErr w:type="spellStart"/>
+      <w:r>
+        <w:t>indiced</w:t>
+      </w:r>
+      <w:proofErr w:type="spellEnd"/>
+      <w:r>
+        <w:t xml:space="preserve"> and non-</w:t>
+      </w:r>
+      <w:r>
+        <w:t xml:space="preserve"> </w:t>
+      </w:r>
+      <w:proofErr w:type="spellStart"/>
+      <w:r>
+        <w:t>indiced</w:t>
+      </w:r>
+      <w:proofErr w:type="spellEnd"/>
+      <w:r>
+        <w:t xml:space="preserve"> format. These results are held in the file “time_imporvement_with_indices.txt”. In this file, negative percentage </w:t>
+      </w:r>
+      <w:proofErr w:type="gramStart"/>
+      <w:r>
+        <w:t>increase’s</w:t>
+      </w:r>
+      <w:proofErr w:type="gramEnd"/>
+      <w:r>
+        <w:t xml:space="preserve"> correlate that the query was indeed ran faster. </w:t>
+      </w:r>
+      <w:proofErr w:type="gramStart"/>
+      <w:r>
+        <w:t>First</w:t>
+      </w:r>
+      <w:proofErr w:type="gramEnd"/>
+      <w:r>
+        <w:t xml:space="preserve"> 5 queries are also presented below </w:t>
+      </w:r>
+      <w:proofErr w:type="gramStart"/>
+      <w:r>
+        <w:t>in order to</w:t>
+      </w:r>
+      <w:proofErr w:type="gramEnd"/>
+      <w:r>
+        <w:t xml:space="preserve"> better showcase the logic:</w:t>
+      </w:r>
+    </w:p>
+    <w:p>
       <w:r>
         <w:lastRenderedPageBreak/>
-        <w:t>have concluded on</w:t>
-      </w:r>
-      <w:r>
-        <w:t>.</w:t>
-      </w:r>
-      <w:r>
-        <w:t xml:space="preserve"> We have also indexed coach names and surnames because they were also very widely used.</w:t>
-      </w:r>
-      <w:r>
-        <w:t xml:space="preserve"> </w:t>
-      </w:r>
-      <w:r>
-        <w:t xml:space="preserve"> </w:t>
-      </w:r>
-    </w:p>
-    <w:p>
-      <w:r>
-        <w:t xml:space="preserve">For example, queries like </w:t>
-      </w:r>
-      <w:r>
-        <w:t xml:space="preserve">SELECT </w:t>
-      </w:r>
-      <w:proofErr w:type="spellStart"/>
-      <w:r>
-        <w:t>team_id</w:t>
-      </w:r>
-      <w:proofErr w:type="spellEnd"/>
-      <w:r>
-        <w:t xml:space="preserve">, name FROM Teams WHERE </w:t>
-      </w:r>
-      <w:proofErr w:type="spellStart"/>
-      <w:r>
-        <w:t>team_id</w:t>
-      </w:r>
-      <w:proofErr w:type="spellEnd"/>
-      <w:r>
-        <w:t xml:space="preserve"> NOT IN (SELECT </w:t>
-      </w:r>
-      <w:proofErr w:type="spellStart"/>
-      <w:r>
-        <w:t>team_id</w:t>
-      </w:r>
-      <w:proofErr w:type="spellEnd"/>
-      <w:r>
-        <w:t xml:space="preserve"> FROM </w:t>
-      </w:r>
-      <w:proofErr w:type="spellStart"/>
-      <w:r>
-        <w:t>Team_Tournament_Participation</w:t>
-      </w:r>
-      <w:proofErr w:type="spellEnd"/>
-      <w:r>
-        <w:t xml:space="preserve"> WHERE </w:t>
-      </w:r>
-      <w:proofErr w:type="spellStart"/>
-      <w:r>
-        <w:t>tournament_id</w:t>
-      </w:r>
-      <w:proofErr w:type="spellEnd"/>
-      <w:r>
-        <w:t xml:space="preserve"> = 5);</w:t>
-      </w:r>
-      <w:r>
-        <w:t xml:space="preserve"> suffered from</w:t>
-      </w:r>
-      <w:r>
-        <w:t xml:space="preserve"> slight performance degradation, as the index has to be maintained and accessed for each subquery condition</w:t>
-      </w:r>
-      <w:r>
-        <w:t xml:space="preserve"> and not indexed name attribute from teams was used in addition to the indexed </w:t>
-      </w:r>
-      <w:proofErr w:type="spellStart"/>
-      <w:r>
-        <w:t>team_id</w:t>
-      </w:r>
-      <w:proofErr w:type="spellEnd"/>
-      <w:r>
-        <w:t xml:space="preserve"> in teams.</w:t>
-      </w:r>
-    </w:p>
-    <w:p>
-      <w:pPr>
-        <w:rPr>
-          <w:b/>
-          <w:bCs/>
-        </w:rPr>
-      </w:pPr>
-    </w:p>
-    <w:p>
-      <w:pPr>
-        <w:rPr>
-          <w:b/>
-          <w:bCs/>
-        </w:rPr>
-      </w:pPr>
-      <w:r>
-        <w:rPr>
-          <w:b/>
-          <w:bCs/>
-        </w:rPr>
-        <w:t>Impact of changes and how the tests are concluded:</w:t>
-      </w:r>
-    </w:p>
-    <w:p>
-      <w:pPr>
-        <w:rPr>
-          <w:b/>
-          <w:bCs/>
-        </w:rPr>
-      </w:pPr>
-    </w:p>
-    <w:p>
-      <w:r>
-        <w:t xml:space="preserve">30 common queries are presented. </w:t>
+        <w:t>By performing these experiments, we can assess which indices provide the most significant improvements and which types of queries benefit the most. For instance, queries that involve filtering, sorting, or joining on indexed columns often show substantial performance gains.</w:t>
+      </w:r>
+    </w:p>
+    <w:p/>
+    <w:p>
+      <w:r>
+        <w:t xml:space="preserve">Query: SELECT * FROM </w:t>
       </w:r>
       <w:proofErr w:type="gramStart"/>
       <w:r>
-        <w:t>All of</w:t>
+        <w:t>Players;</w:t>
       </w:r>
       <w:proofErr w:type="gramEnd"/>
-      <w:r>
-        <w:t xml:space="preserve"> these queries are tested on the database populated with the same data on indexed and not indexed versions. The results reveal that most of the queries are positively affected by the indices. </w:t>
+    </w:p>
+    <w:p>
+      <w:r>
+        <w:t>Time in query_times_no_indices.txt: 0.076545 seconds</w:t>
+      </w:r>
+    </w:p>
+    <w:p>
+      <w:r>
+        <w:t>Time in query_times_with_indices.txt: 0.067461 seconds</w:t>
+      </w:r>
+    </w:p>
+    <w:p>
+      <w:r>
+        <w:t>Time Difference: -0.009084 seconds</w:t>
+      </w:r>
+    </w:p>
+    <w:p>
+      <w:r>
+        <w:t>Percentage Increase: -11.87%</w:t>
+      </w:r>
+    </w:p>
+    <w:p/>
+    <w:p>
+      <w:r>
+        <w:t xml:space="preserve">Query: SELECT DISTINCT name FROM </w:t>
       </w:r>
       <w:proofErr w:type="gramStart"/>
       <w:r>
-        <w:t>However</w:t>
+        <w:t>Sports;</w:t>
       </w:r>
       <w:proofErr w:type="gramEnd"/>
-      <w:r>
-        <w:t xml:space="preserve"> there were certain </w:t>
+    </w:p>
+    <w:p>
+      <w:r>
+        <w:t>Time in query_times_no_indices.txt: 0.001313 seconds</w:t>
+      </w:r>
+    </w:p>
+    <w:p>
+      <w:r>
+        <w:t>Time in query_times_with_indices.txt: 0.000702 seconds</w:t>
+      </w:r>
+    </w:p>
+    <w:p>
+      <w:r>
+        <w:t>Time Difference: -0.000611 seconds</w:t>
+      </w:r>
+    </w:p>
+    <w:p>
+      <w:r>
+        <w:t>Percentage Increase: -46.53%</w:t>
+      </w:r>
+    </w:p>
+    <w:p/>
+    <w:p>
+      <w:r>
+        <w:t xml:space="preserve">Query: SELECT name FROM Tournaments WHERE </w:t>
+      </w:r>
+      <w:proofErr w:type="spellStart"/>
+      <w:r>
+        <w:t>sport_id</w:t>
+      </w:r>
+      <w:proofErr w:type="spellEnd"/>
+      <w:r>
+        <w:t xml:space="preserve"> = (SELECT </w:t>
+      </w:r>
+      <w:proofErr w:type="spellStart"/>
+      <w:r>
+        <w:t>sport_id</w:t>
+      </w:r>
+      <w:proofErr w:type="spellEnd"/>
+      <w:r>
+        <w:t xml:space="preserve"> FROM Sports WHERE name = 'basketball'</w:t>
       </w:r>
       <w:proofErr w:type="gramStart"/>
       <w:r>
-        <w:t>occurrences,</w:t>
+        <w:t>);</w:t>
       </w:r>
       <w:proofErr w:type="gramEnd"/>
-      <w:r>
-        <w:t xml:space="preserve"> where the created overhead was seen to be more costly, hence not every query’s runtime increased.</w:t>
+    </w:p>
+    <w:p>
+      <w:r>
+        <w:t>Time in query_times_no_indices.txt: 0.000847 seconds</w:t>
+      </w:r>
+    </w:p>
+    <w:p>
+      <w:r>
+        <w:t>Time in query_times_with_indices.txt: 0.000580 seconds</w:t>
+      </w:r>
+    </w:p>
+    <w:p>
+      <w:r>
+        <w:t>Time Difference: -0.000267 seconds</w:t>
+      </w:r>
+    </w:p>
+    <w:p>
+      <w:r>
+        <w:t>Percentage Increase: -31.52%</w:t>
       </w:r>
     </w:p>
     <w:p/>
     <w:p>
       <w:r>
-        <w:t xml:space="preserve">The python file “performance_test.py”, runs </w:t>
+        <w:t xml:space="preserve">Query: SELECT * FROM </w:t>
       </w:r>
       <w:proofErr w:type="gramStart"/>
       <w:r>
-        <w:t>all of</w:t>
+        <w:t>Coaches;</w:t>
       </w:r>
       <w:proofErr w:type="gramEnd"/>
-      <w:r>
-        <w:t xml:space="preserve"> the common queries one by one on the database, and records each query’s runtime in a file. This file is run 2 times, once with the database initialization script with no indices and once with the database script with indices. Each individual query result is presented in “query_times_no_indices.txt” and “query_times_with_indices.txt”.</w:t>
+    </w:p>
+    <w:p>
+      <w:r>
+        <w:t>Time in query_times_no_indices.txt: 0.000872 seconds</w:t>
+      </w:r>
+    </w:p>
+    <w:p>
+      <w:r>
+        <w:t>Time in query_times_with_indices.txt: 0.000705 seconds</w:t>
+      </w:r>
+    </w:p>
+    <w:p>
+      <w:r>
+        <w:t>Time Difference: -0.000167 seconds</w:t>
+      </w:r>
+    </w:p>
+    <w:p>
+      <w:r>
+        <w:t>Percentage Increase: -19.15%</w:t>
       </w:r>
     </w:p>
     <w:p/>
     <w:p>
       <w:r>
-        <w:t xml:space="preserve">Then another python script “performance_test_print.py”, calculates the time improvement between each query in the </w:t>
-      </w:r>
-      <w:proofErr w:type="spellStart"/>
-      <w:r>
-        <w:t>indiced</w:t>
-      </w:r>
-      <w:proofErr w:type="spellEnd"/>
-      <w:r>
-        <w:t xml:space="preserve"> and non-</w:t>
-      </w:r>
-      <w:r>
-        <w:t xml:space="preserve"> </w:t>
-      </w:r>
-      <w:proofErr w:type="spellStart"/>
-      <w:r>
-        <w:t>indiced</w:t>
-      </w:r>
-      <w:proofErr w:type="spellEnd"/>
-      <w:r>
-        <w:t xml:space="preserve"> format. These results are held in the file “time_imporvement_with_indices.txt”. In this file, negative percentage </w:t>
+        <w:t>Query: SELECT * FROM Sports WHERE name = 'basketball</w:t>
       </w:r>
       <w:proofErr w:type="gramStart"/>
       <w:r>
-        <w:t>increase’s</w:t>
+        <w:t>';</w:t>
       </w:r>
       <w:proofErr w:type="gramEnd"/>
-      <w:r>
-        <w:t xml:space="preserve"> correlate that the query was indeed ran faster. </w:t>
-      </w:r>
-      <w:proofErr w:type="gramStart"/>
-      <w:r>
-        <w:t>First</w:t>
-      </w:r>
-      <w:proofErr w:type="gramEnd"/>
-      <w:r>
-        <w:t xml:space="preserve"> 5 queries are also presented below </w:t>
-      </w:r>
-      <w:proofErr w:type="gramStart"/>
-      <w:r>
-        <w:t>in order to</w:t>
-      </w:r>
-      <w:proofErr w:type="gramEnd"/>
-      <w:r>
-        <w:t xml:space="preserve"> better showcase the logic:</w:t>
-      </w:r>
-    </w:p>
-    <w:p>
-      <w:r>
-        <w:t>By performing these experiments, we can assess which indices provide the most significant improvements and which types of queries benefit the most. For instance, queries that involve filtering, sorting, or joining on indexed columns often show substantial performance gains.</w:t>
-      </w:r>
-    </w:p>
-    <w:p/>
-    <w:p>
-      <w:r>
-        <w:t xml:space="preserve">Query: SELECT * FROM </w:t>
-      </w:r>
-      <w:proofErr w:type="gramStart"/>
-      <w:r>
-        <w:t>Players;</w:t>
-      </w:r>
-      <w:proofErr w:type="gramEnd"/>
-    </w:p>
-    <w:p>
-      <w:r>
-        <w:t>Time in query_times_no_indices.txt: 0.076545 seconds</w:t>
-      </w:r>
-    </w:p>
-    <w:p>
-      <w:r>
-        <w:t>Time in query_times_with_indices.txt: 0.067461 seconds</w:t>
-      </w:r>
-    </w:p>
-    <w:p>
-      <w:r>
-        <w:t>Time Difference: -0.009084 seconds</w:t>
-      </w:r>
-    </w:p>
-    <w:p>
-      <w:r>
-        <w:t>Percentage Increase: -11.87%</w:t>
-      </w:r>
-    </w:p>
-    <w:p/>
-    <w:p>
-      <w:r>
-        <w:t xml:space="preserve">Query: SELECT DISTINCT name FROM </w:t>
-      </w:r>
-      <w:proofErr w:type="gramStart"/>
-      <w:r>
-        <w:t>Sports;</w:t>
-      </w:r>
-      <w:proofErr w:type="gramEnd"/>
+    </w:p>
+    <w:p>
+      <w:r>
+        <w:t>Time in query_times_no_indices.txt: 0.000317 seconds</w:t>
+      </w:r>
+    </w:p>
+    <w:p>
+      <w:r>
+        <w:t>Time in query_times_with_indices.txt: 0.000282 seconds</w:t>
+      </w:r>
     </w:p>
     <w:p>
       <w:r>
         <w:lastRenderedPageBreak/>
-        <w:t>Time in query_times_no_indices.txt: 0.001313 seconds</w:t>
-      </w:r>
-    </w:p>
-    <w:p>
-      <w:r>
-        <w:t>Time in query_times_with_indices.txt: 0.000702 seconds</w:t>
-      </w:r>
-    </w:p>
-    <w:p>
-      <w:r>
-        <w:t>Time Difference: -0.000611 seconds</w:t>
-      </w:r>
-    </w:p>
-    <w:p>
-      <w:r>
-        <w:t>Percentage Increase: -46.53%</w:t>
-      </w:r>
-    </w:p>
-    <w:p/>
-    <w:p>
-      <w:r>
-        <w:t xml:space="preserve">Query: SELECT name FROM Tournaments WHERE </w:t>
-      </w:r>
-      <w:proofErr w:type="spellStart"/>
-      <w:r>
-        <w:t>sport_id</w:t>
-      </w:r>
-      <w:proofErr w:type="spellEnd"/>
-      <w:r>
-        <w:t xml:space="preserve"> = (SELECT </w:t>
-      </w:r>
-      <w:proofErr w:type="spellStart"/>
-      <w:r>
-        <w:t>sport_id</w:t>
-      </w:r>
-      <w:proofErr w:type="spellEnd"/>
-      <w:r>
-        <w:t xml:space="preserve"> FROM Sports WHERE name = 'basketball'</w:t>
-      </w:r>
-      <w:proofErr w:type="gramStart"/>
-      <w:r>
-        <w:t>);</w:t>
-      </w:r>
-      <w:proofErr w:type="gramEnd"/>
-    </w:p>
-    <w:p>
-      <w:r>
-        <w:t>Time in query_times_no_indices.txt: 0.000847 seconds</w:t>
-      </w:r>
-    </w:p>
-    <w:p>
-      <w:r>
-        <w:t>Time in query_times_with_indices.txt: 0.000580 seconds</w:t>
-      </w:r>
-    </w:p>
-    <w:p>
-      <w:r>
-        <w:t>Time Difference: -0.000267 seconds</w:t>
-      </w:r>
-    </w:p>
-    <w:p>
-      <w:r>
-        <w:t>Percentage Increase: -31.52%</w:t>
-      </w:r>
-    </w:p>
-    <w:p/>
-    <w:p>
-      <w:r>
-        <w:t xml:space="preserve">Query: SELECT * FROM </w:t>
-      </w:r>
-      <w:proofErr w:type="gramStart"/>
-      <w:r>
-        <w:t>Coaches;</w:t>
-      </w:r>
-      <w:proofErr w:type="gramEnd"/>
-    </w:p>
-    <w:p>
-      <w:r>
-        <w:t>Time in query_times_no_indices.txt: 0.000872 seconds</w:t>
-      </w:r>
-    </w:p>
-    <w:p>
-      <w:r>
-        <w:t>Time in query_times_with_indices.txt: 0.000705 seconds</w:t>
-      </w:r>
-    </w:p>
-    <w:p>
-      <w:r>
-        <w:t>Time Difference: -0.000167 seconds</w:t>
-      </w:r>
-    </w:p>
-    <w:p>
-      <w:r>
-        <w:t>Percentage Increase: -19.15%</w:t>
-      </w:r>
-    </w:p>
-    <w:p/>
-    <w:p>
-      <w:r>
-        <w:t>Query: SELECT * FROM Sports WHERE name = 'basketball</w:t>
-      </w:r>
-      <w:proofErr w:type="gramStart"/>
-      <w:r>
-        <w:t>';</w:t>
-      </w:r>
-      <w:proofErr w:type="gramEnd"/>
-    </w:p>
-    <w:p>
-      <w:r>
-        <w:t>Time in query_times_no_indices.txt: 0.000317 seconds</w:t>
-      </w:r>
-    </w:p>
-    <w:p>
-      <w:r>
-        <w:t>Time in query_times_with_indices.txt: 0.000282 seconds</w:t>
-      </w:r>
-    </w:p>
-    <w:p>
-      <w:r>
         <w:t>Time Difference: -0.000035 seconds</w:t>
       </w:r>
     </w:p>
@@ -13487,7 +14848,6 @@
           <w:b/>
           <w:bCs/>
         </w:rPr>
-        <w:lastRenderedPageBreak/>
         <w:br/>
       </w:r>
     </w:p>
@@ -13707,11 +15067,127 @@
       </w:pPr>
     </w:lvl>
   </w:abstractNum>
+  <w:abstractNum w:abstractNumId="2" w15:restartNumberingAfterBreak="0">
+    <w:nsid w:val="78E713A2"/>
+    <w:multiLevelType w:val="hybridMultilevel"/>
+    <w:tmpl w:val="A25AD234"/>
+    <w:lvl w:ilvl="0" w:tplc="041F0001">
+      <w:start w:val="1"/>
+      <w:numFmt w:val="bullet"/>
+      <w:lvlText w:val=""/>
+      <w:lvlJc w:val="left"/>
+      <w:pPr>
+        <w:ind w:left="720" w:hanging="360"/>
+      </w:pPr>
+      <w:rPr>
+        <w:rFonts w:ascii="Symbol" w:hAnsi="Symbol" w:hint="default"/>
+      </w:rPr>
+    </w:lvl>
+    <w:lvl w:ilvl="1" w:tplc="041F0003" w:tentative="1">
+      <w:start w:val="1"/>
+      <w:numFmt w:val="bullet"/>
+      <w:lvlText w:val="o"/>
+      <w:lvlJc w:val="left"/>
+      <w:pPr>
+        <w:ind w:left="1440" w:hanging="360"/>
+      </w:pPr>
+      <w:rPr>
+        <w:rFonts w:ascii="Courier New" w:hAnsi="Courier New" w:cs="Courier New" w:hint="default"/>
+      </w:rPr>
+    </w:lvl>
+    <w:lvl w:ilvl="2" w:tplc="041F0005" w:tentative="1">
+      <w:start w:val="1"/>
+      <w:numFmt w:val="bullet"/>
+      <w:lvlText w:val=""/>
+      <w:lvlJc w:val="left"/>
+      <w:pPr>
+        <w:ind w:left="2160" w:hanging="360"/>
+      </w:pPr>
+      <w:rPr>
+        <w:rFonts w:ascii="Wingdings" w:hAnsi="Wingdings" w:hint="default"/>
+      </w:rPr>
+    </w:lvl>
+    <w:lvl w:ilvl="3" w:tplc="041F0001" w:tentative="1">
+      <w:start w:val="1"/>
+      <w:numFmt w:val="bullet"/>
+      <w:lvlText w:val=""/>
+      <w:lvlJc w:val="left"/>
+      <w:pPr>
+        <w:ind w:left="2880" w:hanging="360"/>
+      </w:pPr>
+      <w:rPr>
+        <w:rFonts w:ascii="Symbol" w:hAnsi="Symbol" w:hint="default"/>
+      </w:rPr>
+    </w:lvl>
+    <w:lvl w:ilvl="4" w:tplc="041F0003" w:tentative="1">
+      <w:start w:val="1"/>
+      <w:numFmt w:val="bullet"/>
+      <w:lvlText w:val="o"/>
+      <w:lvlJc w:val="left"/>
+      <w:pPr>
+        <w:ind w:left="3600" w:hanging="360"/>
+      </w:pPr>
+      <w:rPr>
+        <w:rFonts w:ascii="Courier New" w:hAnsi="Courier New" w:cs="Courier New" w:hint="default"/>
+      </w:rPr>
+    </w:lvl>
+    <w:lvl w:ilvl="5" w:tplc="041F0005" w:tentative="1">
+      <w:start w:val="1"/>
+      <w:numFmt w:val="bullet"/>
+      <w:lvlText w:val=""/>
+      <w:lvlJc w:val="left"/>
+      <w:pPr>
+        <w:ind w:left="4320" w:hanging="360"/>
+      </w:pPr>
+      <w:rPr>
+        <w:rFonts w:ascii="Wingdings" w:hAnsi="Wingdings" w:hint="default"/>
+      </w:rPr>
+    </w:lvl>
+    <w:lvl w:ilvl="6" w:tplc="041F0001" w:tentative="1">
+      <w:start w:val="1"/>
+      <w:numFmt w:val="bullet"/>
+      <w:lvlText w:val=""/>
+      <w:lvlJc w:val="left"/>
+      <w:pPr>
+        <w:ind w:left="5040" w:hanging="360"/>
+      </w:pPr>
+      <w:rPr>
+        <w:rFonts w:ascii="Symbol" w:hAnsi="Symbol" w:hint="default"/>
+      </w:rPr>
+    </w:lvl>
+    <w:lvl w:ilvl="7" w:tplc="041F0003" w:tentative="1">
+      <w:start w:val="1"/>
+      <w:numFmt w:val="bullet"/>
+      <w:lvlText w:val="o"/>
+      <w:lvlJc w:val="left"/>
+      <w:pPr>
+        <w:ind w:left="5760" w:hanging="360"/>
+      </w:pPr>
+      <w:rPr>
+        <w:rFonts w:ascii="Courier New" w:hAnsi="Courier New" w:cs="Courier New" w:hint="default"/>
+      </w:rPr>
+    </w:lvl>
+    <w:lvl w:ilvl="8" w:tplc="041F0005" w:tentative="1">
+      <w:start w:val="1"/>
+      <w:numFmt w:val="bullet"/>
+      <w:lvlText w:val=""/>
+      <w:lvlJc w:val="left"/>
+      <w:pPr>
+        <w:ind w:left="6480" w:hanging="360"/>
+      </w:pPr>
+      <w:rPr>
+        <w:rFonts w:ascii="Wingdings" w:hAnsi="Wingdings" w:hint="default"/>
+      </w:rPr>
+    </w:lvl>
+  </w:abstractNum>
   <w:num w:numId="1" w16cid:durableId="47077047">
     <w:abstractNumId w:val="1"/>
   </w:num>
   <w:num w:numId="2" w16cid:durableId="1032343456">
     <w:abstractNumId w:val="0"/>
+  </w:num>
+  <w:num w:numId="3" w16cid:durableId="484276575">
+    <w:abstractNumId w:val="2"/>
   </w:num>
 </w:numbering>
 </file>

</xml_diff>